<commit_message>
mere af det der rapport.
</commit_message>
<xml_diff>
--- a/Rapport/Mein_Teil_RH.docx
+++ b/Rapport/Mein_Teil_RH.docx
@@ -4,258 +4,1423 @@
   <w:body>
     <w:p>
       <w:pPr>
-        <w:pStyle w:val="Heading2"/>
-      </w:pPr>
-      <w:r>
+        <w:keepNext/>
+        <w:keepLines/>
+        <w:spacing w:before="200" w:after="0"/>
+        <w:rPr>
+          <w:rFonts w:ascii="Cambria" w:eastAsia="Cambria" w:hAnsi="Cambria" w:cs="Cambria"/>
+          <w:b/>
+          <w:color w:val="4F81BD"/>
+          <w:sz w:val="26"/>
+        </w:rPr>
+      </w:pPr>
+      <w:r>
+        <w:rPr>
+          <w:rFonts w:ascii="Cambria" w:eastAsia="Cambria" w:hAnsi="Cambria" w:cs="Cambria"/>
+          <w:b/>
+          <w:color w:val="4F81BD"/>
+          <w:sz w:val="26"/>
+        </w:rPr>
         <w:t>Definér kodestandarder</w:t>
       </w:r>
     </w:p>
     <w:p>
       <w:pPr>
-        <w:pStyle w:val="Heading2"/>
-      </w:pPr>
+        <w:keepNext/>
+        <w:keepLines/>
+        <w:spacing w:before="200" w:after="0"/>
+        <w:rPr>
+          <w:rFonts w:ascii="Calibri" w:eastAsia="Calibri" w:hAnsi="Calibri" w:cs="Calibri"/>
+        </w:rPr>
+      </w:pPr>
+      <w:r>
+        <w:rPr>
+          <w:rFonts w:ascii="Cambria" w:eastAsia="Cambria" w:hAnsi="Cambria" w:cs="Cambria"/>
+          <w:b/>
+          <w:color w:val="4F81BD"/>
+        </w:rPr>
+        <w:t>Solution</w:t>
+      </w:r>
+      <w:r>
+        <w:rPr>
+          <w:rFonts w:ascii="Cambria" w:eastAsia="Cambria" w:hAnsi="Cambria" w:cs="Cambria"/>
+          <w:b/>
+          <w:color w:val="4F81BD"/>
+        </w:rPr>
+        <w:br/>
+      </w:r>
+      <w:r>
+        <w:rPr>
+          <w:rFonts w:ascii="Calibri" w:eastAsia="Calibri" w:hAnsi="Calibri" w:cs="Calibri"/>
+        </w:rPr>
+        <w:t>Der bliver oprettet en solution, kaldet "LevelUp". Denne solution indeholder de følgende projekter:</w:t>
+      </w:r>
+      <w:r>
+        <w:rPr>
+          <w:rFonts w:ascii="Calibri" w:eastAsia="Calibri" w:hAnsi="Calibri" w:cs="Calibri"/>
+        </w:rPr>
+        <w:br/>
+        <w:t xml:space="preserve">DataAccess, </w:t>
+      </w:r>
+      <w:r>
+        <w:rPr>
+          <w:rFonts w:ascii="Calibri" w:eastAsia="Calibri" w:hAnsi="Calibri" w:cs="Calibri"/>
+        </w:rPr>
+        <w:br/>
+        <w:t>Controller</w:t>
+      </w:r>
+      <w:r>
+        <w:rPr>
+          <w:rFonts w:ascii="Calibri" w:eastAsia="Calibri" w:hAnsi="Calibri" w:cs="Calibri"/>
+        </w:rPr>
+        <w:br/>
+        <w:t>RESTService</w:t>
+      </w:r>
+      <w:r>
+        <w:rPr>
+          <w:rFonts w:ascii="Calibri" w:eastAsia="Calibri" w:hAnsi="Calibri" w:cs="Calibri"/>
+        </w:rPr>
+        <w:br/>
+        <w:t>Client</w:t>
+      </w:r>
+      <w:r>
+        <w:rPr>
+          <w:rFonts w:ascii="Calibri" w:eastAsia="Calibri" w:hAnsi="Calibri" w:cs="Calibri"/>
+        </w:rPr>
+        <w:br/>
+        <w:t>UnitTest</w:t>
+      </w:r>
+    </w:p>
+    <w:p>
+      <w:pPr>
+        <w:keepNext/>
+        <w:keepLines/>
+        <w:spacing w:before="200" w:after="0"/>
+        <w:rPr>
+          <w:rFonts w:ascii="Calibri" w:eastAsia="Calibri" w:hAnsi="Calibri" w:cs="Calibri"/>
+        </w:rPr>
+      </w:pPr>
+      <w:r>
+        <w:rPr>
+          <w:rFonts w:ascii="Calibri" w:eastAsia="Calibri" w:hAnsi="Calibri" w:cs="Calibri"/>
+        </w:rPr>
+        <w:t>De fire første sikrer en fornuftig lagdeling af arkitekturen, med DataAccess som modellag, Controller, som controllerlag, RESTService som servicelag og Client som klientlag. Da der er tale om en ASP.Net klient, og da denne har indbygget et specifik arkitek</w:t>
+      </w:r>
+      <w:r>
+        <w:rPr>
+          <w:rFonts w:ascii="Calibri" w:eastAsia="Calibri" w:hAnsi="Calibri" w:cs="Calibri"/>
+        </w:rPr>
+        <w:t>tur, benytter vi MS standard. Det sidste projekt benytter vi i forbindelse med Test First-udviklingsprocessen, og alle metoder til test opbevares heri.</w:t>
+      </w:r>
+    </w:p>
+    <w:p>
+      <w:pPr>
+        <w:keepNext/>
+        <w:keepLines/>
+        <w:spacing w:before="200" w:after="0"/>
+        <w:rPr>
+          <w:rFonts w:ascii="Cambria" w:eastAsia="Cambria" w:hAnsi="Cambria" w:cs="Cambria"/>
+          <w:b/>
+          <w:color w:val="4F81BD"/>
+        </w:rPr>
+      </w:pPr>
+      <w:r>
+        <w:rPr>
+          <w:rFonts w:ascii="Cambria" w:eastAsia="Cambria" w:hAnsi="Cambria" w:cs="Cambria"/>
+          <w:b/>
+          <w:color w:val="4F81BD"/>
+        </w:rPr>
+        <w:t>Klasser</w:t>
+      </w:r>
+      <w:r>
+        <w:rPr>
+          <w:rFonts w:ascii="Cambria" w:eastAsia="Cambria" w:hAnsi="Cambria" w:cs="Cambria"/>
+          <w:b/>
+          <w:color w:val="4F81BD"/>
+        </w:rPr>
+        <w:br/>
+      </w:r>
+      <w:r>
+        <w:rPr>
+          <w:rFonts w:ascii="Calibri" w:eastAsia="Calibri" w:hAnsi="Calibri" w:cs="Calibri"/>
+        </w:rPr>
+        <w:t>Alle klasser skrives som UpperCamelCase. I modellaget er der blot et sigende navn, uden specifik</w:t>
+      </w:r>
+      <w:r>
+        <w:rPr>
+          <w:rFonts w:ascii="Calibri" w:eastAsia="Calibri" w:hAnsi="Calibri" w:cs="Calibri"/>
+        </w:rPr>
+        <w:t xml:space="preserve"> endelse. Kontrollaget slutter alle klasser med "Controller", mens alle interfaces i servicelaget starter med stort "I" efterfulgt af modelnavnet. [OI! Ikke log!! fix it]</w:t>
+      </w:r>
+      <w:r>
+        <w:rPr>
+          <w:rFonts w:ascii="Calibri" w:eastAsia="Calibri" w:hAnsi="Calibri" w:cs="Calibri"/>
+        </w:rPr>
+        <w:br/>
+        <w:t>I klienten har hver side navn efter dens primære funktion, og derfor må den godt adsk</w:t>
+      </w:r>
+      <w:r>
+        <w:rPr>
+          <w:rFonts w:ascii="Calibri" w:eastAsia="Calibri" w:hAnsi="Calibri" w:cs="Calibri"/>
+        </w:rPr>
+        <w:t>ille sig fra modelnavnene. Så længe det er klart hvilken primær model den benytter.</w:t>
+      </w:r>
+      <w:r>
+        <w:rPr>
+          <w:rFonts w:ascii="Calibri" w:eastAsia="Calibri" w:hAnsi="Calibri" w:cs="Calibri"/>
+        </w:rPr>
+        <w:br/>
+        <w:t>f.eks. CreateUser for siden til at oprette bruger.</w:t>
+      </w:r>
+      <w:r>
+        <w:rPr>
+          <w:rFonts w:ascii="Calibri" w:eastAsia="Calibri" w:hAnsi="Calibri" w:cs="Calibri"/>
+        </w:rPr>
+        <w:br/>
+        <w:t>I App_Code benyttes endelsen "Calls" på de klasser der har til ansvar at hidkalde servicen. Mens hjælpeklasser har endels</w:t>
+      </w:r>
+      <w:r>
+        <w:rPr>
+          <w:rFonts w:ascii="Calibri" w:eastAsia="Calibri" w:hAnsi="Calibri" w:cs="Calibri"/>
+        </w:rPr>
+        <w:t>en "Helper"</w:t>
+      </w:r>
+      <w:r>
+        <w:rPr>
+          <w:rFonts w:ascii="Cambria" w:eastAsia="Cambria" w:hAnsi="Cambria" w:cs="Cambria"/>
+          <w:b/>
+          <w:color w:val="4F81BD"/>
+        </w:rPr>
+        <w:br/>
+      </w:r>
+    </w:p>
+    <w:p>
+      <w:pPr>
+        <w:keepNext/>
+        <w:keepLines/>
+        <w:spacing w:before="200" w:after="0"/>
+        <w:rPr>
+          <w:rFonts w:ascii="Calibri" w:eastAsia="Calibri" w:hAnsi="Calibri" w:cs="Calibri"/>
+        </w:rPr>
+      </w:pPr>
+      <w:r>
+        <w:rPr>
+          <w:rFonts w:ascii="Cambria" w:eastAsia="Cambria" w:hAnsi="Cambria" w:cs="Cambria"/>
+          <w:b/>
+          <w:color w:val="4F81BD"/>
+        </w:rPr>
+        <w:t>Metoder</w:t>
+      </w:r>
+      <w:r>
+        <w:rPr>
+          <w:rFonts w:ascii="Cambria" w:eastAsia="Cambria" w:hAnsi="Cambria" w:cs="Cambria"/>
+          <w:b/>
+          <w:color w:val="4F81BD"/>
+        </w:rPr>
+        <w:br/>
+      </w:r>
+      <w:r>
+        <w:rPr>
+          <w:rFonts w:ascii="Calibri" w:eastAsia="Calibri" w:hAnsi="Calibri" w:cs="Calibri"/>
+        </w:rPr>
+        <w:t xml:space="preserve">Alle metoder skrives som UpperCamelCase. Vi benytter .Net inline properties til get/set på instansvariabler. </w:t>
+      </w:r>
+      <w:r>
+        <w:rPr>
+          <w:rFonts w:ascii="Calibri" w:eastAsia="Calibri" w:hAnsi="Calibri" w:cs="Calibri"/>
+        </w:rPr>
+        <w:br/>
+        <w:t>På metoder åbnes og lukkes tuborgklammerne under metodeheaderen. På kontrolblokke åbnes klammerne under statement, og afslutt</w:t>
+      </w:r>
+      <w:r>
+        <w:rPr>
+          <w:rFonts w:ascii="Calibri" w:eastAsia="Calibri" w:hAnsi="Calibri" w:cs="Calibri"/>
+        </w:rPr>
+        <w:t xml:space="preserve">es under. </w:t>
+      </w:r>
+    </w:p>
+    <w:p>
+      <w:pPr>
+        <w:keepNext/>
+        <w:keepLines/>
+        <w:spacing w:before="200" w:after="0"/>
+        <w:rPr>
+          <w:rFonts w:ascii="Calibri" w:eastAsia="Calibri" w:hAnsi="Calibri" w:cs="Calibri"/>
+        </w:rPr>
+      </w:pPr>
+      <w:r>
+        <w:rPr>
+          <w:rFonts w:ascii="Calibri" w:eastAsia="Calibri" w:hAnsi="Calibri" w:cs="Calibri"/>
+        </w:rPr>
+        <w:t>Metoderne skal have sigende navne. Hvis man søger et objekt, men ikke laver ændringer til det, skal metoden starte med "Get". Hvis man laver en ændring skal metoden starte med "Update". Ved oprettelse af et objekt skal den starte med "Create" og</w:t>
+      </w:r>
+      <w:r>
+        <w:rPr>
+          <w:rFonts w:ascii="Calibri" w:eastAsia="Calibri" w:hAnsi="Calibri" w:cs="Calibri"/>
+        </w:rPr>
+        <w:t xml:space="preserve"> ved sletning skal det være "Delete".</w:t>
+      </w:r>
+      <w:r>
+        <w:rPr>
+          <w:rFonts w:ascii="Calibri" w:eastAsia="Calibri" w:hAnsi="Calibri" w:cs="Calibri"/>
+        </w:rPr>
+        <w:br/>
+        <w:t>I tilfælde der falder uden for CRUD skal der anvendes Sund Fornuft ved oprettelsen.</w:t>
+      </w:r>
+    </w:p>
+    <w:p>
+      <w:pPr>
+        <w:keepNext/>
+        <w:keepLines/>
+        <w:spacing w:before="200" w:after="0"/>
+        <w:rPr>
+          <w:rFonts w:ascii="Calibri" w:eastAsia="Calibri" w:hAnsi="Calibri" w:cs="Calibri"/>
+        </w:rPr>
+      </w:pPr>
+      <w:r>
+        <w:rPr>
+          <w:rFonts w:ascii="Cambria" w:eastAsia="Cambria" w:hAnsi="Cambria" w:cs="Cambria"/>
+          <w:b/>
+          <w:color w:val="4F81BD"/>
+        </w:rPr>
+        <w:t>Variabler</w:t>
+      </w:r>
+      <w:r>
+        <w:rPr>
+          <w:rFonts w:ascii="Calibri" w:eastAsia="Calibri" w:hAnsi="Calibri" w:cs="Calibri"/>
+        </w:rPr>
+        <w:br/>
+        <w:t>Alle almindelige variabler skrives lowerCamelCase, mens konstanter skrives STORT_MED_UNDERSTREGNING.</w:t>
+      </w:r>
+    </w:p>
+    <w:p>
+      <w:pPr>
+        <w:keepNext/>
+        <w:keepLines/>
+        <w:spacing w:before="200" w:after="0"/>
+        <w:rPr>
+          <w:rFonts w:ascii="Calibri" w:eastAsia="Calibri" w:hAnsi="Calibri" w:cs="Calibri"/>
+        </w:rPr>
+      </w:pPr>
+      <w:r>
+        <w:rPr>
+          <w:rFonts w:ascii="Calibri" w:eastAsia="Calibri" w:hAnsi="Calibri" w:cs="Calibri"/>
+        </w:rPr>
+        <w:t xml:space="preserve"> </w:t>
+      </w:r>
+    </w:p>
+    <w:p>
+      <w:pPr>
+        <w:keepNext/>
+        <w:keepLines/>
+        <w:spacing w:before="200" w:after="0"/>
+        <w:rPr>
+          <w:rFonts w:ascii="Cambria" w:eastAsia="Cambria" w:hAnsi="Cambria" w:cs="Cambria"/>
+          <w:b/>
+          <w:color w:val="4F81BD"/>
+          <w:sz w:val="26"/>
+        </w:rPr>
+      </w:pPr>
+      <w:r>
+        <w:rPr>
+          <w:rFonts w:ascii="Cambria" w:eastAsia="Cambria" w:hAnsi="Cambria" w:cs="Cambria"/>
+          <w:b/>
+          <w:color w:val="4F81BD"/>
+          <w:sz w:val="26"/>
+        </w:rPr>
+        <w:t>Begrund valg af metod</w:t>
+      </w:r>
+      <w:r>
+        <w:rPr>
+          <w:rFonts w:ascii="Cambria" w:eastAsia="Cambria" w:hAnsi="Cambria" w:cs="Cambria"/>
+          <w:b/>
+          <w:color w:val="4F81BD"/>
+          <w:sz w:val="26"/>
+        </w:rPr>
+        <w:t>e</w:t>
+      </w:r>
+    </w:p>
+    <w:p>
+      <w:pPr>
+        <w:rPr>
+          <w:rFonts w:ascii="Calibri" w:eastAsia="Calibri" w:hAnsi="Calibri" w:cs="Calibri"/>
+        </w:rPr>
+      </w:pPr>
+      <w:r>
+        <w:rPr>
+          <w:rFonts w:ascii="Calibri" w:eastAsia="Calibri" w:hAnsi="Calibri" w:cs="Calibri"/>
+        </w:rPr>
+        <w:t>I forbindelse med udarbejdelsen af dette projekt, har vi valgt, at bruge agile udviklingsmetoder. Fordi vi er frie fugle på den måde.</w:t>
+      </w:r>
+    </w:p>
+    <w:p>
+      <w:pPr>
+        <w:keepNext/>
+        <w:keepLines/>
+        <w:spacing w:before="200" w:after="0"/>
+        <w:rPr>
+          <w:rFonts w:ascii="Cambria" w:eastAsia="Cambria" w:hAnsi="Cambria" w:cs="Cambria"/>
+          <w:b/>
+          <w:color w:val="4F81BD"/>
+          <w:sz w:val="26"/>
+        </w:rPr>
+      </w:pPr>
+      <w:r>
+        <w:rPr>
+          <w:rFonts w:ascii="Cambria" w:eastAsia="Cambria" w:hAnsi="Cambria" w:cs="Cambria"/>
+          <w:b/>
+          <w:color w:val="4F81BD"/>
+          <w:sz w:val="26"/>
+        </w:rPr>
+        <w:lastRenderedPageBreak/>
+        <w:t>Kanb</w:t>
+      </w:r>
+      <w:r>
+        <w:rPr>
+          <w:rFonts w:ascii="Cambria" w:eastAsia="Cambria" w:hAnsi="Cambria" w:cs="Cambria"/>
+          <w:b/>
+          <w:color w:val="4F81BD"/>
+          <w:sz w:val="26"/>
+        </w:rPr>
+        <w:t>an</w:t>
+      </w:r>
+    </w:p>
+    <w:p>
+      <w:pPr>
+        <w:rPr>
+          <w:rFonts w:eastAsia="Cambria"/>
+        </w:rPr>
+      </w:pPr>
+      <w:r>
+        <w:rPr>
+          <w:rFonts w:eastAsia="Cambria"/>
+        </w:rPr>
+        <w:t>Kanban</w:t>
+      </w:r>
+      <w:r>
+        <w:rPr>
+          <w:rFonts w:eastAsia="Cambria"/>
+        </w:rPr>
+        <w:t xml:space="preserve"> kommer fra Japan hvor Kan betyder </w:t>
+      </w:r>
+      <w:r>
+        <w:rPr>
+          <w:rFonts w:eastAsia="Cambria"/>
+          <w:i/>
+        </w:rPr>
+        <w:t>visuel</w:t>
+      </w:r>
+      <w:r>
+        <w:rPr>
+          <w:rFonts w:eastAsia="Cambria"/>
+        </w:rPr>
+        <w:t xml:space="preserve">, og Ban betyder </w:t>
+      </w:r>
+      <w:r>
+        <w:rPr>
+          <w:rFonts w:eastAsia="Cambria"/>
+          <w:i/>
+        </w:rPr>
+        <w:t>kort</w:t>
+      </w:r>
+      <w:r>
+        <w:rPr>
+          <w:rFonts w:eastAsia="Cambria"/>
+        </w:rPr>
+        <w:t>, og det er faktisk præcist det det er.</w:t>
+      </w:r>
+      <w:r>
+        <w:rPr>
+          <w:rFonts w:eastAsia="Cambria"/>
+        </w:rPr>
+        <w:br/>
+        <w:t>Det er</w:t>
+      </w:r>
+      <w:r>
+        <w:rPr>
+          <w:rFonts w:eastAsia="Cambria"/>
+        </w:rPr>
+        <w:t xml:space="preserve"> en</w:t>
+      </w:r>
+      <w:r>
+        <w:rPr>
+          <w:rFonts w:eastAsia="Cambria"/>
+        </w:rPr>
+        <w:t xml:space="preserve"> helt</w:t>
+      </w:r>
+      <w:r>
+        <w:rPr>
+          <w:rFonts w:eastAsia="Cambria"/>
+        </w:rPr>
+        <w:t xml:space="preserve"> simpel metode til at visualisere og</w:t>
+      </w:r>
+      <w:r>
+        <w:rPr>
+          <w:rFonts w:eastAsia="Cambria"/>
+        </w:rPr>
+        <w:t xml:space="preserve"> dermed</w:t>
+      </w:r>
+      <w:r>
+        <w:rPr>
+          <w:rFonts w:eastAsia="Cambria"/>
+        </w:rPr>
+        <w:t xml:space="preserve"> effektivisere </w:t>
+      </w:r>
+      <w:r>
+        <w:rPr>
+          <w:rFonts w:eastAsia="Cambria"/>
+        </w:rPr>
+        <w:t xml:space="preserve"> og overskueliggøre </w:t>
+      </w:r>
+      <w:r>
+        <w:rPr>
+          <w:rFonts w:eastAsia="Cambria"/>
+        </w:rPr>
+        <w:t xml:space="preserve">en arbejdsprocess. Således er metoden ikke indskrænket til brug for software udvikling, men benyttes også i forbindelse </w:t>
+      </w:r>
+      <w:r>
+        <w:rPr>
+          <w:rFonts w:eastAsia="Cambria"/>
+        </w:rPr>
+        <w:t>med f.eks tilberedning af Sushi, og fremstilling af biler.</w:t>
+      </w:r>
+    </w:p>
+    <w:p>
+      <w:pPr>
+        <w:rPr>
+          <w:rFonts w:eastAsia="Cambria"/>
+        </w:rPr>
+      </w:pPr>
+      <w:r>
+        <w:rPr>
+          <w:rFonts w:eastAsia="Cambria"/>
+        </w:rPr>
+        <w:t>Kanban sit fulde fokus på flow, det handler hele tiden om, at komme videre, og hvis der opstår et problem, så er det alle man på opgaven, så den kan blive løst, før man fortsætter. Selv om man kan bruge kanban alene, så er der tale om en letvægtsmetode, der gør sig bedst i samspil med et større framework, som f.eks. Scrum.</w:t>
+      </w:r>
+      <w:r>
+        <w:rPr>
+          <w:rFonts w:eastAsia="Cambria"/>
+        </w:rPr>
+        <w:t xml:space="preserve"> På figur 1 kan man se et bud på hvordan sådan et kunne tage sig ud til softwareudvikling. </w:t>
+      </w:r>
+    </w:p>
+    <w:p>
+      <w:pPr>
+        <w:keepNext/>
+      </w:pPr>
+      <w:r>
+        <w:rPr>
+          <w:rFonts w:eastAsia="Cambria"/>
+          <w:noProof/>
+        </w:rPr>
+        <w:drawing>
+          <wp:inline distT="0" distB="0" distL="0" distR="0" wp14:anchorId="72693CDC" wp14:editId="4A50BBA8">
+            <wp:extent cx="6120130" cy="4326890"/>
+            <wp:effectExtent l="0" t="0" r="0" b="0"/>
+            <wp:docPr id="2" name="Picture 2"/>
+            <wp:cNvGraphicFramePr>
+              <a:graphicFrameLocks xmlns:a="http://schemas.openxmlformats.org/drawingml/2006/main" noChangeAspect="1"/>
+            </wp:cNvGraphicFramePr>
+            <a:graphic xmlns:a="http://schemas.openxmlformats.org/drawingml/2006/main">
+              <a:graphicData uri="http://schemas.openxmlformats.org/drawingml/2006/picture">
+                <pic:pic xmlns:pic="http://schemas.openxmlformats.org/drawingml/2006/picture">
+                  <pic:nvPicPr>
+                    <pic:cNvPr id="0" name="Kanban sweetness.jpg"/>
+                    <pic:cNvPicPr/>
+                  </pic:nvPicPr>
+                  <pic:blipFill>
+                    <a:blip r:embed="rId6" cstate="print">
+                      <a:extLst>
+                        <a:ext uri="{28A0092B-C50C-407E-A947-70E740481C1C}">
+                          <a14:useLocalDpi xmlns:a14="http://schemas.microsoft.com/office/drawing/2010/main" val="0"/>
+                        </a:ext>
+                      </a:extLst>
+                    </a:blip>
+                    <a:stretch>
+                      <a:fillRect/>
+                    </a:stretch>
+                  </pic:blipFill>
+                  <pic:spPr>
+                    <a:xfrm>
+                      <a:off x="0" y="0"/>
+                      <a:ext cx="6120130" cy="4326890"/>
+                    </a:xfrm>
+                    <a:prstGeom prst="rect">
+                      <a:avLst/>
+                    </a:prstGeom>
+                  </pic:spPr>
+                </pic:pic>
+              </a:graphicData>
+            </a:graphic>
+          </wp:inline>
+        </w:drawing>
+      </w:r>
+    </w:p>
+    <w:p>
+      <w:pPr>
+        <w:pStyle w:val="Caption"/>
+      </w:pPr>
+      <w:r>
+        <w:t xml:space="preserve">Figur </w:t>
+      </w:r>
+      <w:r>
+        <w:fldChar w:fldCharType="begin"/>
+      </w:r>
+      <w:r>
+        <w:instrText xml:space="preserve"> SEQ Figur \* ARABIC </w:instrText>
+      </w:r>
+      <w:r>
+        <w:fldChar w:fldCharType="separate"/>
+      </w:r>
+      <w:r>
+        <w:rPr>
+          <w:noProof/>
+        </w:rPr>
+        <w:t>1</w:t>
+      </w:r>
+      <w:r>
+        <w:fldChar w:fldCharType="end"/>
+      </w:r>
+      <w:r>
+        <w:t xml:space="preserve"> - Kanban board</w:t>
+      </w:r>
+    </w:p>
+    <w:p>
+      <w:r>
+        <w:t xml:space="preserve">Umiddelbart ligner det ret meget det Scrum board vi i forvejen har, blot er der på kanban-boardet tilføjet tal i parantes på </w:t>
+      </w:r>
+      <w:r>
+        <w:rPr>
+          <w:i/>
+        </w:rPr>
+        <w:t>In Progress</w:t>
+      </w:r>
+      <w:r>
+        <w:t xml:space="preserve"> og </w:t>
+      </w:r>
+      <w:r>
+        <w:rPr>
+          <w:i/>
+        </w:rPr>
+        <w:t>Review.</w:t>
+      </w:r>
+      <w:r>
+        <w:t xml:space="preserve"> Disse tal er kendt som ”Work in Progress”-limits, eller WiP-limits, og signalerer klart og tydeligt hvor mange opgaver der må forefindes i den givne kolonne.  I det ovenstående  tilfælde ligger det f.eks fast, at</w:t>
+      </w:r>
+      <w:r>
+        <w:t xml:space="preserve"> for at projektet kan siges at køre på skinner, er der</w:t>
+      </w:r>
+      <w:r>
+        <w:t xml:space="preserve"> ingen</w:t>
+      </w:r>
+      <w:r>
+        <w:t xml:space="preserve"> der</w:t>
+      </w:r>
+      <w:r>
+        <w:t xml:space="preserve"> kan starte en ny opgave fra </w:t>
+      </w:r>
+      <w:r>
+        <w:rPr>
+          <w:i/>
+        </w:rPr>
+        <w:t>backloggen</w:t>
+      </w:r>
+      <w:r>
+        <w:t xml:space="preserve">, og der er heller ingen der kan afslutte deres </w:t>
+      </w:r>
+      <w:r>
+        <w:rPr>
+          <w:i/>
+        </w:rPr>
+        <w:t>In Progress</w:t>
+      </w:r>
+      <w:r>
+        <w:t xml:space="preserve">-opgaver, før der bliver fjernet en (eller flere) opgaver fra </w:t>
+      </w:r>
+      <w:r>
+        <w:rPr>
+          <w:i/>
+        </w:rPr>
+        <w:t>Review.</w:t>
+      </w:r>
+      <w:r>
+        <w:t xml:space="preserve"> </w:t>
+      </w:r>
+    </w:p>
+    <w:p>
+      <w:r>
+        <w:lastRenderedPageBreak/>
+        <w:t xml:space="preserve">På den måde kan man på en let og overskuelig måde se om ens projekt skrider fremad som planlagt. Hvis der  pludselig er for mange på en kolonne. F.eks hvis en task flyttes fra </w:t>
+      </w:r>
+      <w:r>
+        <w:rPr>
+          <w:i/>
+        </w:rPr>
+        <w:t>In Progress</w:t>
+      </w:r>
+      <w:r>
+        <w:t xml:space="preserve"> til </w:t>
+      </w:r>
+      <w:r>
+        <w:rPr>
+          <w:i/>
+        </w:rPr>
+        <w:t xml:space="preserve">Review, </w:t>
+      </w:r>
+      <w:r>
+        <w:t xml:space="preserve"> så er det umiddelbart klart for enhver i teamet, at noget er skævt, og alle kan så samles og bidrage til, at løse kniben.</w:t>
+      </w:r>
+    </w:p>
+    <w:p>
+      <w:r>
+        <w:t>Det er vigtigt at WiP-limits bliver fastsat efter antal udviklere i teamet. Hvis de sættes for lavt, er der risiko for, at der er teammedlemmer som bliver låst inaktive, fordi der ikke må startes nye opgaver. Den slags forøger produktionstiden (lead time). Hvis man sætter WiP for højt, kunne man lige så godt lade være med at bruge kanban, da eventuelle flaskehalse alligevel først opdages på et senere tidspunkt. Bruger man Scrum og XP, så o</w:t>
+      </w:r>
+      <w:r>
+        <w:t>pdages den slags af andre veje.</w:t>
+      </w:r>
+    </w:p>
+    <w:p>
+      <w:pPr>
+        <w:pStyle w:val="ListParagraph"/>
+        <w:numPr>
+          <w:ilvl w:val="0"/>
+          <w:numId w:val="1"/>
+        </w:numPr>
+      </w:pPr>
+      <w:r>
+        <w:t xml:space="preserve">Afhjælper uklarheder ifb med udviklingen, f.eks kan man indsætte et kanban-board i sit Scrum-board, og på den måde indsætte flere trin i for eksempel </w:t>
+      </w:r>
+      <w:r>
+        <w:rPr>
+          <w:i/>
+        </w:rPr>
+        <w:t>Igang</w:t>
+      </w:r>
+      <w:r>
+        <w:t xml:space="preserve">-koloonen </w:t>
+      </w:r>
+      <w:r>
+        <w:t>for</w:t>
+      </w:r>
+      <w:r>
+        <w:t xml:space="preserve"> at repræsentere de trin </w:t>
+      </w:r>
+      <w:r>
+        <w:rPr>
+          <w:i/>
+        </w:rPr>
+        <w:t>igang</w:t>
+      </w:r>
+      <w:r>
+        <w:t xml:space="preserve"> dækker over, og samtidigt få nytte af WiP. </w:t>
+      </w:r>
+      <w:r>
+        <w:br/>
+        <w:t xml:space="preserve">Selvom brugen af Scrum til en vis grad sikrer isolering af opgaver, i.e. det er givet hvilke User Stories  der forventes løst i løbet af et sprint. Så er det nærmest umuligt at undgå, at skifte frem og tilbage mellem de mindre tasks. Det er især gældende hvis man samtidigt anvender XP-praktikkerne. Det kan give flaskehalse i løbet af et sprint, men ved at have WiP implementeret inde i selve </w:t>
+      </w:r>
+      <w:r>
+        <w:rPr>
+          <w:i/>
+        </w:rPr>
+        <w:t>doing-</w:t>
+      </w:r>
+      <w:r>
+        <w:t>kolonnen, ville man kunne bevare overblikket på task-niveau</w:t>
+      </w:r>
+    </w:p>
+    <w:p>
+      <w:pPr>
+        <w:pStyle w:val="ListParagraph"/>
+      </w:pPr>
+    </w:p>
+    <w:p>
+      <w:pPr>
+        <w:pStyle w:val="ListParagraph"/>
+        <w:numPr>
+          <w:ilvl w:val="0"/>
+          <w:numId w:val="1"/>
+        </w:numPr>
+      </w:pPr>
+      <w:r>
+        <w:t xml:space="preserve">Samtidigt ville det hjælpe </w:t>
+      </w:r>
+      <w:r>
+        <w:t>en eventuel projektleder, eller product owner til at forstå hvor i processen en given opgave befandt sig.</w:t>
+      </w:r>
+    </w:p>
+    <w:p>
+      <w:pPr>
+        <w:pStyle w:val="ListParagraph"/>
+      </w:pPr>
+    </w:p>
+    <w:p>
+      <w:pPr>
+        <w:pStyle w:val="ListParagraph"/>
+        <w:numPr>
+          <w:ilvl w:val="0"/>
+          <w:numId w:val="1"/>
+        </w:numPr>
+      </w:pPr>
+      <w:r>
+        <w:t>Slutteligt f</w:t>
+      </w:r>
+      <w:r>
+        <w:t>orhindrer</w:t>
+      </w:r>
+      <w:r>
+        <w:t xml:space="preserve"> en implementeret kanban</w:t>
+      </w:r>
+      <w:r>
+        <w:t xml:space="preserve"> </w:t>
+      </w:r>
+      <w:r>
+        <w:t>halvfærdige opgaver</w:t>
+      </w:r>
+      <w:r>
+        <w:t>. Pga. WiP, er man konstant tvunget til at levere 100% færdige opgaver. Scrum i sig selv kræver blot færdige opgaver på den yderste dag af et sprint.</w:t>
+      </w:r>
+    </w:p>
+    <w:p>
+      <w:pPr>
+        <w:keepNext/>
+        <w:keepLines/>
+        <w:spacing w:before="200" w:after="0"/>
+        <w:rPr>
+          <w:rFonts w:ascii="Cambria" w:eastAsia="Cambria" w:hAnsi="Cambria" w:cs="Cambria"/>
+          <w:b/>
+          <w:color w:val="4F81BD"/>
+          <w:sz w:val="26"/>
+        </w:rPr>
+      </w:pPr>
+    </w:p>
+    <w:p>
+      <w:pPr>
+        <w:keepNext/>
+        <w:keepLines/>
+        <w:spacing w:before="200" w:after="0"/>
+        <w:rPr>
+          <w:rFonts w:ascii="Cambria" w:eastAsia="Cambria" w:hAnsi="Cambria" w:cs="Cambria"/>
+          <w:b/>
+          <w:color w:val="4F81BD"/>
+          <w:sz w:val="26"/>
+        </w:rPr>
+      </w:pPr>
+    </w:p>
+    <w:p>
+      <w:pPr>
+        <w:keepNext/>
+        <w:keepLines/>
+        <w:spacing w:before="200" w:after="0"/>
+        <w:rPr>
+          <w:rFonts w:ascii="Cambria" w:eastAsia="Cambria" w:hAnsi="Cambria" w:cs="Cambria"/>
+          <w:b/>
+          <w:color w:val="4F81BD"/>
+          <w:sz w:val="26"/>
+        </w:rPr>
+      </w:pPr>
+    </w:p>
+    <w:p>
+      <w:pPr>
+        <w:keepNext/>
+        <w:keepLines/>
+        <w:spacing w:before="200" w:after="0"/>
+        <w:rPr>
+          <w:rFonts w:ascii="Cambria" w:eastAsia="Cambria" w:hAnsi="Cambria" w:cs="Cambria"/>
+          <w:b/>
+          <w:color w:val="4F81BD"/>
+          <w:sz w:val="26"/>
+        </w:rPr>
+      </w:pPr>
+    </w:p>
+    <w:p>
+      <w:pPr>
+        <w:keepNext/>
+        <w:keepLines/>
+        <w:spacing w:before="200" w:after="0"/>
+        <w:rPr>
+          <w:rFonts w:ascii="Cambria" w:eastAsia="Cambria" w:hAnsi="Cambria" w:cs="Cambria"/>
+          <w:b/>
+          <w:color w:val="4F81BD"/>
+          <w:sz w:val="26"/>
+        </w:rPr>
+      </w:pPr>
+    </w:p>
+    <w:p>
+      <w:pPr>
+        <w:keepNext/>
+        <w:keepLines/>
+        <w:spacing w:before="200" w:after="0"/>
+        <w:rPr>
+          <w:rFonts w:ascii="Cambria" w:eastAsia="Cambria" w:hAnsi="Cambria" w:cs="Cambria"/>
+          <w:b/>
+          <w:color w:val="4F81BD"/>
+          <w:sz w:val="26"/>
+        </w:rPr>
+      </w:pPr>
+      <w:r>
+        <w:rPr>
+          <w:rFonts w:ascii="Cambria" w:eastAsia="Cambria" w:hAnsi="Cambria" w:cs="Cambria"/>
+          <w:b/>
+          <w:color w:val="4F81BD"/>
+          <w:sz w:val="26"/>
+        </w:rPr>
+        <w:t>Sprint 3</w:t>
+      </w:r>
+    </w:p>
+    <w:p>
+      <w:pPr>
+        <w:keepNext/>
+        <w:keepLines/>
+        <w:spacing w:before="200" w:after="0"/>
+        <w:rPr>
+          <w:rFonts w:ascii="Cambria" w:eastAsia="Cambria" w:hAnsi="Cambria" w:cs="Cambria"/>
+          <w:b/>
+          <w:color w:val="4F81BD"/>
+        </w:rPr>
+      </w:pPr>
+      <w:r>
+        <w:rPr>
+          <w:rFonts w:ascii="Cambria" w:eastAsia="Cambria" w:hAnsi="Cambria" w:cs="Cambria"/>
+          <w:b/>
+          <w:color w:val="4F81BD"/>
+        </w:rPr>
+        <w:t>Planlægning</w:t>
+      </w:r>
+    </w:p>
+    <w:p>
+      <w:pPr>
+        <w:rPr>
+          <w:rFonts w:ascii="Calibri" w:eastAsia="Calibri" w:hAnsi="Calibri" w:cs="Calibri"/>
+          <w:sz w:val="24"/>
+        </w:rPr>
+      </w:pPr>
+      <w:r>
+        <w:rPr>
+          <w:rFonts w:ascii="Calibri" w:eastAsia="Calibri" w:hAnsi="Calibri" w:cs="Calibri"/>
+          <w:sz w:val="24"/>
+        </w:rPr>
+        <w:t>Dette sidste sprint i projektperioden er en dag kortere end de forgående. Derfor har vi blo</w:t>
+      </w:r>
+      <w:r>
+        <w:rPr>
+          <w:rFonts w:ascii="Calibri" w:eastAsia="Calibri" w:hAnsi="Calibri" w:cs="Calibri"/>
+          <w:sz w:val="24"/>
+        </w:rPr>
+        <w:t xml:space="preserve">t afsat 12 story points til, at dække sprintet. Dermed skulle vi gerne holde os til vores ”37”-timers uge Igen i dette sprint har vi valgt at undlade parprogrammeringen. En af udfordringerne i det sidste sprint var, at det kollektive kodeejerskab blev sat </w:t>
+      </w:r>
+      <w:r>
+        <w:rPr>
+          <w:rFonts w:ascii="Calibri" w:eastAsia="Calibri" w:hAnsi="Calibri" w:cs="Calibri"/>
+          <w:sz w:val="24"/>
+        </w:rPr>
+        <w:t xml:space="preserve">lidt i baggrunden. Alle kan naturligvis rette i koden, uden at skulle spørge nogen om tilladelse, men det har typisk været de samme gruppemedlemmer der har stået for den samme type opgave, igennem hele forløbet. I dette </w:t>
+      </w:r>
+      <w:r>
+        <w:rPr>
+          <w:rFonts w:ascii="Calibri" w:eastAsia="Calibri" w:hAnsi="Calibri" w:cs="Calibri"/>
+          <w:sz w:val="24"/>
+        </w:rPr>
+        <w:lastRenderedPageBreak/>
+        <w:t>sprint har vi målrettet besluttet, a</w:t>
+      </w:r>
+      <w:r>
+        <w:rPr>
+          <w:rFonts w:ascii="Calibri" w:eastAsia="Calibri" w:hAnsi="Calibri" w:cs="Calibri"/>
+          <w:sz w:val="24"/>
+        </w:rPr>
+        <w:t xml:space="preserve">t ryste posen, så vi på den måde kunne sprede kompetencerne. I øvrigt har vi en hensigtserklæring i gruppen om, at oppe kommunikationsniveauet, så vi hurtigere kan overkomme eventuelle hindringer. </w:t>
+      </w:r>
+    </w:p>
+    <w:p>
+      <w:pPr>
+        <w:rPr>
+          <w:rFonts w:ascii="Calibri" w:eastAsia="Calibri" w:hAnsi="Calibri" w:cs="Calibri"/>
+          <w:sz w:val="24"/>
+        </w:rPr>
+      </w:pPr>
+      <w:r>
+        <w:rPr>
+          <w:rFonts w:ascii="Calibri" w:eastAsia="Calibri" w:hAnsi="Calibri" w:cs="Calibri"/>
+          <w:sz w:val="24"/>
+        </w:rPr>
+        <w:t>I den forbindelse har vi tidligere haft diskuteret hvorvidt vi burde anvende KanBan-metoden til at styre workflowet på vores tasks. Det har tidligere været en kilde til ærgrelse, at opgaver har trukket ud, hvor det ikke har været nødvendigt. Det ville vi i</w:t>
+      </w:r>
+      <w:r>
+        <w:rPr>
+          <w:rFonts w:ascii="Calibri" w:eastAsia="Calibri" w:hAnsi="Calibri" w:cs="Calibri"/>
+          <w:sz w:val="24"/>
+        </w:rPr>
+        <w:t xml:space="preserve"> højere grad være istand til at gennemskue hvis vi også implementerede et KanBan-board.  Det havde vi valgt at gøre hvis sprintet havde haft en normal længde. Men over en så kort periode </w:t>
+      </w:r>
+      <w:r>
+        <w:rPr>
+          <w:rFonts w:ascii="Calibri" w:eastAsia="Calibri" w:hAnsi="Calibri" w:cs="Calibri"/>
+          <w:sz w:val="24"/>
+        </w:rPr>
+        <w:t>vurderer</w:t>
+      </w:r>
+      <w:r>
+        <w:rPr>
+          <w:rFonts w:ascii="Calibri" w:eastAsia="Calibri" w:hAnsi="Calibri" w:cs="Calibri"/>
+          <w:sz w:val="24"/>
+        </w:rPr>
+        <w:t xml:space="preserve"> vi, at processen med at implementere denne model, ville ove</w:t>
+      </w:r>
+      <w:r>
+        <w:rPr>
+          <w:rFonts w:ascii="Calibri" w:eastAsia="Calibri" w:hAnsi="Calibri" w:cs="Calibri"/>
+          <w:sz w:val="24"/>
+        </w:rPr>
+        <w:t>rskygge den værdi som vi kunne få ud af den.</w:t>
+      </w:r>
+      <w:r>
+        <w:rPr>
+          <w:rFonts w:ascii="Calibri" w:eastAsia="Calibri" w:hAnsi="Calibri" w:cs="Calibri"/>
+          <w:sz w:val="24"/>
+        </w:rPr>
+        <w:t xml:space="preserve"> I øvrigt er Kanban ikke at betragte som en magisk løsning. Pga. Opgavens kompleksitet vil vi også fremadrettet rende ind i opgaver der går i hårdknude. Kanbans opgave ville blot være at identificere de hårdknuder for os, og måske hurtigere end vi ellers ville have set dem.</w:t>
+      </w:r>
+    </w:p>
+    <w:p>
+      <w:pPr>
+        <w:rPr>
+          <w:rFonts w:ascii="Calibri" w:eastAsia="Calibri" w:hAnsi="Calibri" w:cs="Calibri"/>
+          <w:sz w:val="24"/>
+        </w:rPr>
+      </w:pPr>
+      <w:r>
+        <w:rPr>
+          <w:rFonts w:ascii="Calibri" w:eastAsia="Calibri" w:hAnsi="Calibri" w:cs="Calibri"/>
+          <w:sz w:val="24"/>
+        </w:rPr>
+        <w:t>Som i de tidligere sprints, har vi fokus på kundeinvolvering, dels fordi det er en kernedel af udviklingsmetoden, men især fordi alle erfaringer peger på, at en hurtig forventningsjustering i fællesskab med kund</w:t>
+      </w:r>
+      <w:r>
+        <w:rPr>
+          <w:rFonts w:ascii="Calibri" w:eastAsia="Calibri" w:hAnsi="Calibri" w:cs="Calibri"/>
+          <w:sz w:val="24"/>
+        </w:rPr>
+        <w:t>en, kan medvirke til afhjælpe et ellers katestrofalt skred i tidsplanen (SE SPRINT 1)</w:t>
+      </w:r>
+    </w:p>
+    <w:p>
+      <w:pPr>
+        <w:rPr>
+          <w:rFonts w:ascii="Calibri" w:eastAsia="Calibri" w:hAnsi="Calibri" w:cs="Calibri"/>
+          <w:sz w:val="24"/>
+        </w:rPr>
+      </w:pPr>
+      <w:r>
+        <w:rPr>
+          <w:rFonts w:ascii="Calibri" w:eastAsia="Calibri" w:hAnsi="Calibri" w:cs="Calibri"/>
+          <w:sz w:val="24"/>
+        </w:rPr>
+        <w:t>Sprintbackloggen:</w:t>
+      </w:r>
+    </w:p>
+    <w:p>
+      <w:pPr>
+        <w:pStyle w:val="ListParagraph"/>
+        <w:numPr>
+          <w:ilvl w:val="0"/>
+          <w:numId w:val="1"/>
+        </w:numPr>
+        <w:rPr>
+          <w:rFonts w:ascii="Calibri" w:eastAsia="Calibri" w:hAnsi="Calibri" w:cs="Calibri"/>
+          <w:sz w:val="24"/>
+        </w:rPr>
+      </w:pPr>
+      <w:r>
+        <w:rPr>
+          <w:rFonts w:ascii="Calibri" w:eastAsia="Calibri" w:hAnsi="Calibri" w:cs="Calibri"/>
+          <w:sz w:val="24"/>
+        </w:rPr>
+        <w:t>Sikkerhed på brugernavn og password (x SP)</w:t>
+      </w:r>
+    </w:p>
+    <w:p>
+      <w:pPr>
+        <w:pStyle w:val="ListParagraph"/>
+        <w:numPr>
+          <w:ilvl w:val="0"/>
+          <w:numId w:val="1"/>
+        </w:numPr>
+        <w:rPr>
+          <w:rFonts w:ascii="Calibri" w:eastAsia="Calibri" w:hAnsi="Calibri" w:cs="Calibri"/>
+          <w:sz w:val="24"/>
+        </w:rPr>
+      </w:pPr>
+      <w:r>
+        <w:rPr>
+          <w:rFonts w:ascii="Calibri" w:eastAsia="Calibri" w:hAnsi="Calibri" w:cs="Calibri"/>
+          <w:sz w:val="24"/>
+        </w:rPr>
+        <w:t>(Opret??) Achievements (x SP)</w:t>
+      </w:r>
+    </w:p>
+    <w:p>
+      <w:pPr>
+        <w:pStyle w:val="ListParagraph"/>
+        <w:numPr>
+          <w:ilvl w:val="0"/>
+          <w:numId w:val="1"/>
+        </w:numPr>
+        <w:rPr>
+          <w:rFonts w:ascii="Calibri" w:eastAsia="Calibri" w:hAnsi="Calibri" w:cs="Calibri"/>
+          <w:sz w:val="24"/>
+        </w:rPr>
+      </w:pPr>
+      <w:r>
+        <w:rPr>
+          <w:rFonts w:ascii="Calibri" w:eastAsia="Calibri" w:hAnsi="Calibri" w:cs="Calibri"/>
+          <w:sz w:val="24"/>
+        </w:rPr>
+        <w:t>Administrere brugerprofil privatindstillinger (orig navn?) (x SP)</w:t>
+      </w:r>
+    </w:p>
+    <w:p>
+      <w:pPr>
+        <w:pStyle w:val="ListParagraph"/>
+        <w:numPr>
+          <w:ilvl w:val="0"/>
+          <w:numId w:val="1"/>
+        </w:numPr>
+        <w:rPr>
+          <w:rFonts w:ascii="Calibri" w:eastAsia="Calibri" w:hAnsi="Calibri" w:cs="Calibri"/>
+          <w:sz w:val="24"/>
+        </w:rPr>
+      </w:pPr>
+      <w:r>
+        <w:rPr>
+          <w:rFonts w:ascii="Calibri" w:eastAsia="Calibri" w:hAnsi="Calibri" w:cs="Calibri"/>
+          <w:sz w:val="24"/>
+        </w:rPr>
+        <w:t>Login skærm, find bruger (x SP)</w:t>
+      </w:r>
+    </w:p>
+    <w:p>
+      <w:pPr>
+        <w:rPr>
+          <w:rFonts w:ascii="Calibri" w:eastAsia="Calibri" w:hAnsi="Calibri" w:cs="Calibri"/>
+          <w:sz w:val="24"/>
+        </w:rPr>
+      </w:pPr>
+    </w:p>
+    <w:p>
+      <w:pPr>
+        <w:keepNext/>
+        <w:keepLines/>
+        <w:spacing w:before="200" w:after="0"/>
+        <w:rPr>
+          <w:rFonts w:ascii="Cambria" w:eastAsia="Cambria" w:hAnsi="Cambria" w:cs="Cambria"/>
+          <w:b/>
+          <w:color w:val="4F81BD"/>
+        </w:rPr>
+      </w:pPr>
+      <w:r>
+        <w:rPr>
+          <w:rFonts w:ascii="Cambria" w:eastAsia="Cambria" w:hAnsi="Cambria" w:cs="Cambria"/>
+          <w:b/>
+          <w:color w:val="4F81BD"/>
+        </w:rPr>
+        <w:t>Review</w:t>
+      </w:r>
+    </w:p>
+    <w:p>
+      <w:pPr>
+        <w:rPr>
+          <w:rFonts w:ascii="Calibri" w:eastAsia="Calibri" w:hAnsi="Calibri" w:cs="Calibri"/>
+        </w:rPr>
+      </w:pPr>
+      <w:r>
+        <w:rPr>
+          <w:rFonts w:ascii="Calibri" w:eastAsia="Calibri" w:hAnsi="Calibri" w:cs="Calibri"/>
+        </w:rPr>
+        <w:t xml:space="preserve">Det stod klart på andendagen af sprintet, at vi ikke ville kunne nå at lave den samlede ”administrer brugerprofil”-story. Dette skyldes at opgavens kompleksitet var større end antaget. I stedet blev vi, sammen med product owner, enige om, at splitte den op i to user stories, så vi til dette sprint kun skulle færdiggøre ”Ændre kodeord”, mens den resterende del af den originale userstory blev fremskudt til et teoretisk 4. sprint. </w:t>
+      </w:r>
+      <w:r>
+        <w:rPr>
+          <w:rFonts w:ascii="Calibri" w:eastAsia="Calibri" w:hAnsi="Calibri" w:cs="Calibri"/>
+        </w:rPr>
+        <w:t xml:space="preserve">Dog </w:t>
+      </w:r>
+      <w:r>
+        <w:rPr>
+          <w:rFonts w:ascii="Calibri" w:eastAsia="Calibri" w:hAnsi="Calibri" w:cs="Calibri"/>
+        </w:rPr>
+        <w:t>kunne</w:t>
+      </w:r>
+      <w:r>
+        <w:rPr>
+          <w:rFonts w:ascii="Calibri" w:eastAsia="Calibri" w:hAnsi="Calibri" w:cs="Calibri"/>
+        </w:rPr>
+        <w:t xml:space="preserve"> vi</w:t>
+      </w:r>
+      <w:r>
+        <w:rPr>
+          <w:rFonts w:ascii="Calibri" w:eastAsia="Calibri" w:hAnsi="Calibri" w:cs="Calibri"/>
+        </w:rPr>
+        <w:t xml:space="preserve"> </w:t>
+      </w:r>
+      <w:r>
+        <w:rPr>
+          <w:rFonts w:ascii="Calibri" w:eastAsia="Calibri" w:hAnsi="Calibri" w:cs="Calibri"/>
+        </w:rPr>
+        <w:t>demo</w:t>
+      </w:r>
+      <w:r>
+        <w:rPr>
+          <w:rFonts w:ascii="Calibri" w:eastAsia="Calibri" w:hAnsi="Calibri" w:cs="Calibri"/>
+        </w:rPr>
+        <w:t xml:space="preserve"> det meste af det vi havde planlagt på.</w:t>
+      </w:r>
+      <w:r>
+        <w:rPr>
+          <w:rFonts w:ascii="Calibri" w:eastAsia="Calibri" w:hAnsi="Calibri" w:cs="Calibri"/>
+        </w:rPr>
+        <w:t xml:space="preserve"> Hvad angår story points, så var den originale story på 5. Baseret på de ting som er lavet i systemet, UI, databasefelter, controller-metoder. Så har gruppen vurderet at 3 story points er brugt, hvorfor den uløste opgave er delegeret videre med en værdi på 2 story points.</w:t>
+      </w:r>
+    </w:p>
+    <w:p>
+      <w:pPr>
+        <w:rPr>
+          <w:rFonts w:ascii="Calibri" w:eastAsia="Calibri" w:hAnsi="Calibri" w:cs="Calibri"/>
+        </w:rPr>
+      </w:pPr>
+      <w:r>
+        <w:rPr>
+          <w:rFonts w:ascii="Calibri" w:eastAsia="Calibri" w:hAnsi="Calibri" w:cs="Calibri"/>
+        </w:rPr>
+        <w:t xml:space="preserve">De resterende opgaver fremviste vi på prototype niveau, hvilket vil sige, at vi har implementeret en simpel hashing af brugerens password, hvilket er nok til at opfylde accepttesten på den user story. En mindre fejl i koden gjorde, at vi var nødt til at vise effekten af ”ændre kodeord” i databasen i stedet for klienten. </w:t>
+      </w:r>
+    </w:p>
+    <w:p>
+      <w:pPr>
+        <w:rPr>
+          <w:rFonts w:ascii="Calibri" w:eastAsia="Calibri" w:hAnsi="Calibri" w:cs="Calibri"/>
+        </w:rPr>
+      </w:pPr>
+      <w:r>
+        <w:rPr>
+          <w:rFonts w:ascii="Calibri" w:eastAsia="Calibri" w:hAnsi="Calibri" w:cs="Calibri"/>
+        </w:rPr>
+        <w:lastRenderedPageBreak/>
+        <w:t xml:space="preserve">”Opret Achievements” </w:t>
+      </w:r>
+      <w:r>
+        <w:rPr>
+          <w:rFonts w:ascii="Calibri" w:eastAsia="Calibri" w:hAnsi="Calibri" w:cs="Calibri"/>
+        </w:rPr>
+        <w:t>volder nogle problemer i klienten med visningen. Men da disse problemer er direkte forbundet til den user story som vi splittede op, så er det product owners overbevisning, at acceptesten er bestået ved visning af oprettelse i databasen.</w:t>
+      </w:r>
+    </w:p>
+    <w:p>
+      <w:pPr>
+        <w:rPr>
+          <w:rFonts w:ascii="Calibri" w:eastAsia="Calibri" w:hAnsi="Calibri" w:cs="Calibri"/>
+        </w:rPr>
+      </w:pPr>
+      <w:r>
+        <w:rPr>
+          <w:rFonts w:ascii="Calibri" w:eastAsia="Calibri" w:hAnsi="Calibri" w:cs="Calibri"/>
+        </w:rPr>
+        <w:t>Alt i alt har vi brændt 8 ud af 10 point i dette sprint. De 2 resterende tilhører den opgave der blev fremskudt</w:t>
+      </w:r>
+    </w:p>
+    <w:p>
+      <w:pPr>
+        <w:keepNext/>
+        <w:keepLines/>
+        <w:spacing w:before="200" w:after="0"/>
+        <w:rPr>
+          <w:rFonts w:ascii="Cambria" w:eastAsia="Cambria" w:hAnsi="Cambria" w:cs="Cambria"/>
+          <w:b/>
+          <w:color w:val="4F81BD"/>
+        </w:rPr>
+      </w:pPr>
+      <w:r>
+        <w:rPr>
+          <w:rFonts w:ascii="Cambria" w:eastAsia="Cambria" w:hAnsi="Cambria" w:cs="Cambria"/>
+          <w:b/>
+          <w:color w:val="4F81BD"/>
+        </w:rPr>
+        <w:t>Retrospective</w:t>
+      </w:r>
+    </w:p>
+    <w:p>
+      <w:pPr>
+        <w:keepNext/>
+        <w:keepLines/>
+        <w:spacing w:before="200" w:after="0"/>
+        <w:rPr>
+          <w:rFonts w:ascii="Cambria" w:eastAsia="Cambria" w:hAnsi="Cambria" w:cs="Cambria"/>
+          <w:b/>
+          <w:color w:val="4F81BD"/>
+        </w:rPr>
+      </w:pPr>
+    </w:p>
+    <w:p>
+      <w:pPr>
+        <w:rPr>
+          <w:rFonts w:ascii="Calibri" w:eastAsia="Calibri" w:hAnsi="Calibri" w:cs="Calibri"/>
+        </w:rPr>
+      </w:pPr>
+      <w:r>
+        <w:rPr>
+          <w:rFonts w:ascii="Calibri" w:eastAsia="Calibri" w:hAnsi="Calibri" w:cs="Calibri"/>
+        </w:rPr>
+        <w:t>Selv om det i sig selv var et irritationsmoment</w:t>
+      </w:r>
+      <w:r>
+        <w:rPr>
+          <w:rFonts w:ascii="Calibri" w:eastAsia="Calibri" w:hAnsi="Calibri" w:cs="Calibri"/>
+        </w:rPr>
+        <w:t xml:space="preserve"> </w:t>
+      </w:r>
+      <w:r>
+        <w:rPr>
+          <w:rFonts w:ascii="Calibri" w:eastAsia="Calibri" w:hAnsi="Calibri" w:cs="Calibri"/>
+        </w:rPr>
+        <w:t>,</w:t>
+      </w:r>
+      <w:r>
+        <w:rPr>
+          <w:rFonts w:ascii="Calibri" w:eastAsia="Calibri" w:hAnsi="Calibri" w:cs="Calibri"/>
+        </w:rPr>
+        <w:t xml:space="preserve"> at vi var nødsaget til at splitte en story,</w:t>
+      </w:r>
+      <w:r>
+        <w:rPr>
+          <w:rFonts w:ascii="Calibri" w:eastAsia="Calibri" w:hAnsi="Calibri" w:cs="Calibri"/>
+        </w:rPr>
+        <w:t xml:space="preserve"> så er vi dog ret godt tilfredse med, at have id</w:t>
+      </w:r>
+      <w:r>
+        <w:rPr>
+          <w:rFonts w:ascii="Calibri" w:eastAsia="Calibri" w:hAnsi="Calibri" w:cs="Calibri"/>
+        </w:rPr>
+        <w:t>entificeret problemet hurtigt. Det gik både hurtigere og nemmere end i nogen af de tidligere tilfælde.</w:t>
+      </w:r>
+      <w:r>
+        <w:rPr>
+          <w:rFonts w:ascii="Calibri" w:eastAsia="Calibri" w:hAnsi="Calibri" w:cs="Calibri"/>
+        </w:rPr>
+        <w:br/>
+        <w:t>Vi synes også estimeringen af velocity var god denne gang, med kun en opdelt task og ingen uforudsete spikes. Grunden skal findes i, at vi var meget bedre til, at arbejde på flere parallelle tasks. Vores fortsæt for sprintet angående en bedre kommunikation blev holdt, og derfor var vi istand til at nå opgaverne.</w:t>
+      </w:r>
+      <w:r>
+        <w:rPr>
+          <w:rFonts w:ascii="Calibri" w:eastAsia="Calibri" w:hAnsi="Calibri" w:cs="Calibri"/>
+        </w:rPr>
+        <w:br/>
+        <w:t>Samlet viser både vores time burndown, og sp-burndown, at dette var det sprint hvor vi nåede mest af det vi havde estimeret.</w:t>
+      </w:r>
+      <w:r>
+        <w:rPr>
+          <w:rFonts w:ascii="Calibri" w:eastAsia="Calibri" w:hAnsi="Calibri" w:cs="Calibri"/>
+        </w:rPr>
+        <w:br/>
+        <w:t xml:space="preserve">I øvrigt har dette været sprintet hvor vores enfant terrible; REST-servicen, ikke har givet anledning til hverken spikes, eller </w:t>
+      </w:r>
+      <w:r>
+        <w:rPr>
+          <w:rFonts w:ascii="Calibri" w:eastAsia="Calibri" w:hAnsi="Calibri" w:cs="Calibri"/>
+        </w:rPr>
+        <w:t>alvorlige bugs.</w:t>
+      </w:r>
+    </w:p>
+    <w:p>
+      <w:pPr>
+        <w:rPr>
+          <w:rFonts w:ascii="Calibri" w:eastAsia="Calibri" w:hAnsi="Calibri" w:cs="Calibri"/>
+        </w:rPr>
+      </w:pPr>
+      <w:r>
+        <w:rPr>
+          <w:rFonts w:ascii="Calibri" w:eastAsia="Calibri" w:hAnsi="Calibri" w:cs="Calibri"/>
+        </w:rPr>
+        <w:t>Det gik mindre godt med</w:t>
+      </w:r>
+      <w:r>
+        <w:rPr>
+          <w:rFonts w:ascii="Calibri" w:eastAsia="Calibri" w:hAnsi="Calibri" w:cs="Calibri"/>
+        </w:rPr>
+        <w:t>,</w:t>
+      </w:r>
       <w:bookmarkStart w:id="0" w:name="_GoBack"/>
       <w:bookmarkEnd w:id="0"/>
       <w:r>
-        <w:t>Begrund valg af metode</w:t>
-      </w:r>
-    </w:p>
-    <w:p>
-      <w:r>
-        <w:t>I forbindelse med udarbejdelsen af dette projekt, har vi valgt, at bruge agile udviklingsmetoder. Fordi vi er frie fugle på den måde.</w:t>
-      </w:r>
-    </w:p>
-    <w:p>
-      <w:pPr>
-        <w:pStyle w:val="Heading2"/>
-      </w:pPr>
-      <w:r>
-        <w:t>KanBan</w:t>
-      </w:r>
-    </w:p>
-    <w:p/>
-    <w:p>
-      <w:pPr>
-        <w:pStyle w:val="Heading2"/>
-      </w:pPr>
-      <w:r>
-        <w:t>Sprint 3</w:t>
-      </w:r>
-    </w:p>
-    <w:p>
-      <w:pPr>
-        <w:pStyle w:val="Heading3"/>
-      </w:pPr>
-      <w:r>
-        <w:t>Planlægning</w:t>
-      </w:r>
-    </w:p>
-    <w:p>
-      <w:pPr>
-        <w:rPr>
-          <w:sz w:val="24"/>
-          <w:szCs w:val="24"/>
-        </w:rPr>
-      </w:pPr>
-      <w:r>
-        <w:rPr>
-          <w:sz w:val="24"/>
-          <w:szCs w:val="24"/>
-        </w:rPr>
-        <w:t>Dette sidste sprint i projektperioden er en dag kortere end de forgående. Derfor ha</w:t>
-      </w:r>
-      <w:r>
-        <w:rPr>
-          <w:sz w:val="24"/>
-          <w:szCs w:val="24"/>
-        </w:rPr>
-        <w:t xml:space="preserve">r vi blot afsat 12 story points til, </w:t>
-      </w:r>
-      <w:r>
-        <w:rPr>
-          <w:sz w:val="24"/>
-          <w:szCs w:val="24"/>
-        </w:rPr>
-        <w:t>at dække</w:t>
-      </w:r>
-      <w:r>
-        <w:rPr>
-          <w:sz w:val="24"/>
-          <w:szCs w:val="24"/>
-        </w:rPr>
-        <w:t xml:space="preserve"> sprintet.</w:t>
-      </w:r>
-      <w:r>
-        <w:rPr>
-          <w:sz w:val="24"/>
-          <w:szCs w:val="24"/>
-        </w:rPr>
-        <w:t xml:space="preserve"> Dermed skulle vi gerne holde os til vores ”37”-timers uge</w:t>
-      </w:r>
-      <w:r>
-        <w:rPr>
-          <w:sz w:val="24"/>
-          <w:szCs w:val="24"/>
-        </w:rPr>
-        <w:t xml:space="preserve"> Igen i dette sprint har vi valgt at undlade parprogrammeringen. En af udfordringerne i det sidste sprint var, at det kollektive kodeejerskab blev sat lidt i baggrunden. Alle kan naturligvis rette i koden, uden at skulle spørge nogen om tilladelse, men det har typisk været de samme gruppemedlemmer der har stået for den samme type opgave, igennem hele forløbet. I dette sprint har vi målrettet besluttet, at ryste posen, så vi på den måde kunne sprede kompetencerne. I øvrigt har vi</w:t>
-      </w:r>
-      <w:r>
-        <w:rPr>
-          <w:sz w:val="24"/>
-          <w:szCs w:val="24"/>
-        </w:rPr>
-        <w:t xml:space="preserve"> en hensigtserklæring i gruppen</w:t>
-      </w:r>
-      <w:r>
-        <w:rPr>
-          <w:sz w:val="24"/>
-          <w:szCs w:val="24"/>
-        </w:rPr>
-        <w:t xml:space="preserve"> om</w:t>
-      </w:r>
-      <w:r>
-        <w:rPr>
-          <w:sz w:val="24"/>
-          <w:szCs w:val="24"/>
-        </w:rPr>
-        <w:t>,</w:t>
-      </w:r>
-      <w:r>
-        <w:rPr>
-          <w:sz w:val="24"/>
-          <w:szCs w:val="24"/>
-        </w:rPr>
-        <w:t xml:space="preserve"> at oppe </w:t>
-      </w:r>
-      <w:r>
-        <w:rPr>
-          <w:sz w:val="24"/>
-          <w:szCs w:val="24"/>
-        </w:rPr>
-        <w:t>kommunikationsniveauet</w:t>
-      </w:r>
-      <w:r>
-        <w:rPr>
-          <w:sz w:val="24"/>
-          <w:szCs w:val="24"/>
-        </w:rPr>
-        <w:t xml:space="preserve">, så </w:t>
-      </w:r>
-      <w:r>
-        <w:rPr>
-          <w:sz w:val="24"/>
-          <w:szCs w:val="24"/>
-        </w:rPr>
-        <w:t xml:space="preserve">vi hurtigere kan overkomme eventuelle hindringer. </w:t>
-      </w:r>
-    </w:p>
-    <w:p>
-      <w:pPr>
-        <w:rPr>
-          <w:sz w:val="24"/>
-          <w:szCs w:val="24"/>
-        </w:rPr>
-      </w:pPr>
-      <w:r>
-        <w:rPr>
-          <w:sz w:val="24"/>
-          <w:szCs w:val="24"/>
-        </w:rPr>
-        <w:t>I den forbindelse har vi tidligere haft diskuteret hvorvidt vi burde anvende KanBan</w:t>
-      </w:r>
-      <w:r>
-        <w:rPr>
-          <w:sz w:val="24"/>
-          <w:szCs w:val="24"/>
-        </w:rPr>
-        <w:t>-metoden til at styre workflowet på vores tasks.</w:t>
-      </w:r>
-      <w:r>
-        <w:rPr>
-          <w:sz w:val="24"/>
-          <w:szCs w:val="24"/>
-        </w:rPr>
-        <w:t xml:space="preserve"> Det har tidligere været en kilde til ærgrelse, at opgaver har trukket ud, hvor det ikke har været nødvendigt. Det ville vi i højere grad være istand til at gennemskue hvis vi også implementerede et KanBan-board.</w:t>
-      </w:r>
-      <w:r>
-        <w:rPr>
-          <w:sz w:val="24"/>
-          <w:szCs w:val="24"/>
-        </w:rPr>
-        <w:t xml:space="preserve">  Det havde vi valgt at gøre hvis sprintet havde haft en normal længde. Men over en så kort</w:t>
-      </w:r>
-      <w:r>
-        <w:rPr>
-          <w:sz w:val="24"/>
-          <w:szCs w:val="24"/>
-        </w:rPr>
-        <w:t xml:space="preserve"> periode vurderede vi, at processen med at implementere denne model, ville overskygge den værdi som vi kunne få ud af den.</w:t>
-      </w:r>
-    </w:p>
-    <w:p>
-      <w:pPr>
-        <w:rPr>
-          <w:sz w:val="24"/>
-          <w:szCs w:val="24"/>
-        </w:rPr>
-      </w:pPr>
-      <w:r>
-        <w:rPr>
-          <w:sz w:val="24"/>
-          <w:szCs w:val="24"/>
-        </w:rPr>
-        <w:t>Som i de tidligere sprints, har vi fokus på kundeinvolverin</w:t>
-      </w:r>
-      <w:r>
-        <w:rPr>
-          <w:sz w:val="24"/>
-          <w:szCs w:val="24"/>
-        </w:rPr>
-        <w:t>g, dels fordi det er en kernedel af udviklingsmetoden, men især fordi alle erfaringer peger på, at en hurtig forventningsjustering i fællesskab med kunden, kan medvirke til afhjælpe et ellers katestrofalt skred i tidsplanen (SE SPRINT 1)</w:t>
-      </w:r>
-    </w:p>
-    <w:p>
-      <w:pPr>
-        <w:rPr>
-          <w:sz w:val="24"/>
-          <w:szCs w:val="24"/>
-        </w:rPr>
-      </w:pPr>
-    </w:p>
-    <w:p>
-      <w:pPr>
-        <w:pStyle w:val="Heading3"/>
-      </w:pPr>
-      <w:r>
-        <w:t>Review</w:t>
-      </w:r>
-    </w:p>
-    <w:p>
-      <w:r>
-        <w:t>Jeg kan ikke huske hvad der skete.</w:t>
-      </w:r>
-    </w:p>
-    <w:p>
-      <w:pPr>
-        <w:pStyle w:val="Heading3"/>
-      </w:pPr>
-      <w:r>
-        <w:t>Retrospective</w:t>
-      </w:r>
-    </w:p>
-    <w:p>
-      <w:pPr>
-        <w:pStyle w:val="Heading2"/>
-      </w:pPr>
-    </w:p>
-    <w:p/>
-    <w:p/>
-    <w:p>
-      <w:r>
+        <w:rPr>
+          <w:rFonts w:ascii="Calibri" w:eastAsia="Calibri" w:hAnsi="Calibri" w:cs="Calibri"/>
+        </w:rPr>
+        <w:t xml:space="preserve"> at estimere hvilke tasks der hører med til de forskellige user stories, og det sker for tit, at vi er nødt til, at skrive nye task-sedler under sprintet. Nogle gange fjerner vi også en task der ikke giver nogen mening når man får den påbegyndt. Når vi stadig kan være nogenlunde på målet for sprintet, så skyldes det, at vi specifikt har planlagt vores velocity efter det.  </w:t>
+      </w:r>
+    </w:p>
+    <w:p>
+      <w:pPr>
+        <w:rPr>
+          <w:rFonts w:ascii="Calibri" w:eastAsia="Calibri" w:hAnsi="Calibri" w:cs="Calibri"/>
+        </w:rPr>
+      </w:pPr>
+      <w:r>
+        <w:rPr>
+          <w:rFonts w:ascii="Calibri" w:eastAsia="Calibri" w:hAnsi="Calibri" w:cs="Calibri"/>
+        </w:rPr>
+        <w:t xml:space="preserve">Der har også været en del ændringer på eksisterende metoder, når vi tilføjer ny funktionalitet, hvilket har forårsaget  </w:t>
+      </w:r>
+      <w:r>
+        <w:rPr>
+          <w:rFonts w:ascii="Calibri" w:eastAsia="Calibri" w:hAnsi="Calibri" w:cs="Calibri"/>
+        </w:rPr>
+        <w:t>en slem kattepine både i forbindelse med den opsplittede story, og i forhold til vores Achievement-story. Fordi vi religiøst følger Scrum-princippet om at alle user stories er uafhængige af hinanden, og derfor kan laves i præcist den rækkefølge product owner fastlægger,  så er vi ofte nødt til at hardcode værdier ind i metoder, da den story som skulle forsyne dataen ikke er lavet endnu. Samtidigt har vi ikke har lavet nogle af de klassiske UP designdokumenter, og derfor ændrer vi ret ofte i vores design. Det betyder nogen gange at ting bliver glemt, og det skaber problemer. Vores Unit Tests er ikke nok til at afdække alle de problemer som dette medfører, da mange af dem kun er synlige fra klienten.</w:t>
+      </w:r>
+    </w:p>
+    <w:p>
+      <w:pPr>
+        <w:rPr>
+          <w:rFonts w:ascii="Calibri" w:eastAsia="Calibri" w:hAnsi="Calibri" w:cs="Calibri"/>
+        </w:rPr>
+      </w:pPr>
+      <w:r>
+        <w:rPr>
+          <w:rFonts w:ascii="Calibri" w:eastAsia="Calibri" w:hAnsi="Calibri" w:cs="Calibri"/>
+        </w:rPr>
+        <w:t>Vi kunne enten have en slags user story der kun var til for at knytte de her vertikale søjler af materiale sammen, men det ville være et brud på Scrum, da en sådan jo af gode grunde ikke</w:t>
+      </w:r>
+      <w:r>
+        <w:rPr>
+          <w:rFonts w:ascii="Calibri" w:eastAsia="Calibri" w:hAnsi="Calibri" w:cs="Calibri"/>
+        </w:rPr>
+        <w:t xml:space="preserve"> ville kunne stå alene. Alternativt kunne vi planlægge at sætte tid af til det i hver story, som en latent task. Det ville nok være det bedste.  </w:t>
+      </w:r>
+    </w:p>
+    <w:p>
+      <w:pPr>
+        <w:rPr>
+          <w:rFonts w:ascii="Calibri" w:eastAsia="Calibri" w:hAnsi="Calibri" w:cs="Calibri"/>
+        </w:rPr>
+      </w:pPr>
+    </w:p>
+    <w:p>
+      <w:pPr>
+        <w:rPr>
+          <w:rFonts w:ascii="Calibri" w:eastAsia="Calibri" w:hAnsi="Calibri" w:cs="Calibri"/>
+        </w:rPr>
+      </w:pPr>
+      <w:r>
+        <w:rPr>
+          <w:rFonts w:ascii="Calibri" w:eastAsia="Calibri" w:hAnsi="Calibri" w:cs="Calibri"/>
+        </w:rPr>
         <w:t>Projektplanlægning - ???</w:t>
       </w:r>
     </w:p>
-    <w:p/>
+    <w:p>
+      <w:pPr>
+        <w:rPr>
+          <w:rFonts w:ascii="Calibri" w:eastAsia="Calibri" w:hAnsi="Calibri" w:cs="Calibri"/>
+        </w:rPr>
+      </w:pPr>
+    </w:p>
     <w:sectPr>
       <w:pgSz w:w="11906" w:h="16838"/>
       <w:pgMar w:top="1701" w:right="1134" w:bottom="1701" w:left="1134" w:header="708" w:footer="708" w:gutter="0"/>
@@ -269,10 +1434,10 @@
 <file path=word/numbering.xml><?xml version="1.0" encoding="utf-8"?>
 <w:numbering xmlns:wpc="http://schemas.microsoft.com/office/word/2010/wordprocessingCanvas" xmlns:mc="http://schemas.openxmlformats.org/markup-compatibility/2006" xmlns:o="urn:schemas-microsoft-com:office:office" xmlns:r="http://schemas.openxmlformats.org/officeDocument/2006/relationships" xmlns:m="http://schemas.openxmlformats.org/officeDocument/2006/math" xmlns:v="urn:schemas-microsoft-com:vml" xmlns:wp14="http://schemas.microsoft.com/office/word/2010/wordprocessingDrawing" xmlns:wp="http://schemas.openxmlformats.org/drawingml/2006/wordprocessingDrawing" xmlns:w10="urn:schemas-microsoft-com:office:word" xmlns:w="http://schemas.openxmlformats.org/wordprocessingml/2006/main" xmlns:w14="http://schemas.microsoft.com/office/word/2010/wordml" xmlns:wpg="http://schemas.microsoft.com/office/word/2010/wordprocessingGroup" xmlns:wpi="http://schemas.microsoft.com/office/word/2010/wordprocessingInk" xmlns:wne="http://schemas.microsoft.com/office/word/2006/wordml" xmlns:wps="http://schemas.microsoft.com/office/word/2010/wordprocessingShape" mc:Ignorable="w14 wp14">
   <w:abstractNum w:abstractNumId="0">
-    <w:nsid w:val="734E4D7E"/>
+    <w:nsid w:val="35165DBD"/>
     <w:multiLevelType w:val="hybridMultilevel"/>
-    <w:tmpl w:val="D5140BC4"/>
-    <w:lvl w:ilvl="0" w:tplc="4A761682">
+    <w:tmpl w:val="4C247176"/>
+    <w:lvl w:ilvl="0" w:tplc="E9A4C77A">
       <w:numFmt w:val="bullet"/>
       <w:lvlText w:val=""/>
       <w:lvlJc w:val="left"/>
@@ -280,7 +1445,7 @@
         <w:ind w:left="720" w:hanging="360"/>
       </w:pPr>
       <w:rPr>
-        <w:rFonts w:ascii="Symbol" w:eastAsiaTheme="minorHAnsi" w:hAnsi="Symbol" w:cstheme="minorBidi" w:hint="default"/>
+        <w:rFonts w:ascii="Symbol" w:eastAsiaTheme="minorEastAsia" w:hAnsi="Symbol" w:cstheme="minorBidi" w:hint="default"/>
       </w:rPr>
     </w:lvl>
     <w:lvl w:ilvl="1" w:tplc="04060003" w:tentative="1">
@@ -391,10 +1556,10 @@
   <w:docDefaults>
     <w:rPrDefault>
       <w:rPr>
-        <w:rFonts w:asciiTheme="minorHAnsi" w:eastAsiaTheme="minorHAnsi" w:hAnsiTheme="minorHAnsi" w:cstheme="minorBidi"/>
+        <w:rFonts w:asciiTheme="minorHAnsi" w:eastAsiaTheme="minorEastAsia" w:hAnsiTheme="minorHAnsi" w:cstheme="minorBidi"/>
         <w:sz w:val="22"/>
         <w:szCs w:val="22"/>
-        <w:lang w:val="da-DK" w:eastAsia="en-US" w:bidi="ar-SA"/>
+        <w:lang w:val="da-DK" w:eastAsia="da-DK" w:bidi="ar-SA"/>
       </w:rPr>
     </w:rPrDefault>
     <w:pPrDefault>
@@ -554,7 +1719,7 @@
     <w:uiPriority w:val="9"/>
     <w:unhideWhenUsed/>
     <w:qFormat/>
-    <w:rsid w:val="00DB5332"/>
+    <w:rsid w:val="00196C7D"/>
     <w:pPr>
       <w:keepNext/>
       <w:keepLines/>
@@ -578,7 +1743,7 @@
     <w:uiPriority w:val="9"/>
     <w:unhideWhenUsed/>
     <w:qFormat/>
-    <w:rsid w:val="00DB5332"/>
+    <w:rsid w:val="00017F7E"/>
     <w:pPr>
       <w:keepNext/>
       <w:keepLines/>
@@ -619,23 +1784,12 @@
     <w:semiHidden/>
     <w:unhideWhenUsed/>
   </w:style>
-  <w:style w:type="paragraph" w:styleId="ListParagraph">
-    <w:name w:val="List Paragraph"/>
-    <w:basedOn w:val="Normal"/>
-    <w:uiPriority w:val="34"/>
-    <w:qFormat/>
-    <w:rsid w:val="00DB5332"/>
-    <w:pPr>
-      <w:ind w:left="720"/>
-      <w:contextualSpacing/>
-    </w:pPr>
-  </w:style>
   <w:style w:type="character" w:customStyle="1" w:styleId="Heading2Char">
     <w:name w:val="Heading 2 Char"/>
     <w:basedOn w:val="DefaultParagraphFont"/>
     <w:link w:val="Heading2"/>
     <w:uiPriority w:val="9"/>
-    <w:rsid w:val="00DB5332"/>
+    <w:rsid w:val="00196C7D"/>
     <w:rPr>
       <w:rFonts w:asciiTheme="majorHAnsi" w:eastAsiaTheme="majorEastAsia" w:hAnsiTheme="majorHAnsi" w:cstheme="majorBidi"/>
       <w:b/>
@@ -645,12 +1799,72 @@
       <w:szCs w:val="26"/>
     </w:rPr>
   </w:style>
+  <w:style w:type="paragraph" w:styleId="BalloonText">
+    <w:name w:val="Balloon Text"/>
+    <w:basedOn w:val="Normal"/>
+    <w:link w:val="BalloonTextChar"/>
+    <w:uiPriority w:val="99"/>
+    <w:semiHidden/>
+    <w:unhideWhenUsed/>
+    <w:rsid w:val="00196C7D"/>
+    <w:pPr>
+      <w:spacing w:after="0" w:line="240" w:lineRule="auto"/>
+    </w:pPr>
+    <w:rPr>
+      <w:rFonts w:ascii="Tahoma" w:hAnsi="Tahoma" w:cs="Tahoma"/>
+      <w:sz w:val="16"/>
+      <w:szCs w:val="16"/>
+    </w:rPr>
+  </w:style>
+  <w:style w:type="character" w:customStyle="1" w:styleId="BalloonTextChar">
+    <w:name w:val="Balloon Text Char"/>
+    <w:basedOn w:val="DefaultParagraphFont"/>
+    <w:link w:val="BalloonText"/>
+    <w:uiPriority w:val="99"/>
+    <w:semiHidden/>
+    <w:rsid w:val="00196C7D"/>
+    <w:rPr>
+      <w:rFonts w:ascii="Tahoma" w:hAnsi="Tahoma" w:cs="Tahoma"/>
+      <w:sz w:val="16"/>
+      <w:szCs w:val="16"/>
+    </w:rPr>
+  </w:style>
+  <w:style w:type="paragraph" w:styleId="Caption">
+    <w:name w:val="caption"/>
+    <w:basedOn w:val="Normal"/>
+    <w:next w:val="Normal"/>
+    <w:uiPriority w:val="35"/>
+    <w:unhideWhenUsed/>
+    <w:qFormat/>
+    <w:rsid w:val="00254F30"/>
+    <w:pPr>
+      <w:spacing w:line="240" w:lineRule="auto"/>
+    </w:pPr>
+    <w:rPr>
+      <w:b/>
+      <w:bCs/>
+      <w:color w:val="4F81BD" w:themeColor="accent1"/>
+      <w:sz w:val="18"/>
+      <w:szCs w:val="18"/>
+    </w:rPr>
+  </w:style>
+  <w:style w:type="paragraph" w:styleId="ListParagraph">
+    <w:name w:val="List Paragraph"/>
+    <w:basedOn w:val="Normal"/>
+    <w:uiPriority w:val="34"/>
+    <w:qFormat/>
+    <w:rsid w:val="00254F30"/>
+    <w:pPr>
+      <w:ind w:left="720"/>
+      <w:contextualSpacing/>
+    </w:pPr>
+  </w:style>
   <w:style w:type="character" w:customStyle="1" w:styleId="Heading3Char">
     <w:name w:val="Heading 3 Char"/>
     <w:basedOn w:val="DefaultParagraphFont"/>
     <w:link w:val="Heading3"/>
     <w:uiPriority w:val="9"/>
-    <w:rsid w:val="00DB5332"/>
+    <w:rsid w:val="00017F7E"/>
     <w:rPr>
       <w:rFonts w:asciiTheme="majorHAnsi" w:eastAsiaTheme="majorEastAsia" w:hAnsiTheme="majorHAnsi" w:cstheme="majorBidi"/>
       <w:b/>
@@ -666,10 +1880,10 @@
   <w:docDefaults>
     <w:rPrDefault>
       <w:rPr>
-        <w:rFonts w:asciiTheme="minorHAnsi" w:eastAsiaTheme="minorHAnsi" w:hAnsiTheme="minorHAnsi" w:cstheme="minorBidi"/>
+        <w:rFonts w:asciiTheme="minorHAnsi" w:eastAsiaTheme="minorEastAsia" w:hAnsiTheme="minorHAnsi" w:cstheme="minorBidi"/>
         <w:sz w:val="22"/>
         <w:szCs w:val="22"/>
-        <w:lang w:val="da-DK" w:eastAsia="en-US" w:bidi="ar-SA"/>
+        <w:lang w:val="da-DK" w:eastAsia="da-DK" w:bidi="ar-SA"/>
       </w:rPr>
     </w:rPrDefault>
     <w:pPrDefault>
@@ -821,52 +2035,6 @@
     <w:name w:val="Normal"/>
     <w:qFormat/>
   </w:style>
-  <w:style w:type="paragraph" w:styleId="Heading2">
-    <w:name w:val="heading 2"/>
-    <w:basedOn w:val="Normal"/>
-    <w:next w:val="Normal"/>
-    <w:link w:val="Heading2Char"/>
-    <w:uiPriority w:val="9"/>
-    <w:unhideWhenUsed/>
-    <w:qFormat/>
-    <w:rsid w:val="00DB5332"/>
-    <w:pPr>
-      <w:keepNext/>
-      <w:keepLines/>
-      <w:spacing w:before="200" w:after="0"/>
-      <w:outlineLvl w:val="1"/>
-    </w:pPr>
-    <w:rPr>
-      <w:rFonts w:asciiTheme="majorHAnsi" w:eastAsiaTheme="majorEastAsia" w:hAnsiTheme="majorHAnsi" w:cstheme="majorBidi"/>
-      <w:b/>
-      <w:bCs/>
-      <w:color w:val="4F81BD" w:themeColor="accent1"/>
-      <w:sz w:val="26"/>
-      <w:szCs w:val="26"/>
-    </w:rPr>
-  </w:style>
-  <w:style w:type="paragraph" w:styleId="Heading3">
-    <w:name w:val="heading 3"/>
-    <w:basedOn w:val="Normal"/>
-    <w:next w:val="Normal"/>
-    <w:link w:val="Heading3Char"/>
-    <w:uiPriority w:val="9"/>
-    <w:unhideWhenUsed/>
-    <w:qFormat/>
-    <w:rsid w:val="00DB5332"/>
-    <w:pPr>
-      <w:keepNext/>
-      <w:keepLines/>
-      <w:spacing w:before="200" w:after="0"/>
-      <w:outlineLvl w:val="2"/>
-    </w:pPr>
-    <w:rPr>
-      <w:rFonts w:asciiTheme="majorHAnsi" w:eastAsiaTheme="majorEastAsia" w:hAnsiTheme="majorHAnsi" w:cstheme="majorBidi"/>
-      <w:b/>
-      <w:bCs/>
-      <w:color w:val="4F81BD" w:themeColor="accent1"/>
-    </w:rPr>
-  </w:style>
   <w:style w:type="character" w:default="1" w:styleId="DefaultParagraphFont">
     <w:name w:val="Default Paragraph Font"/>
     <w:uiPriority w:val="1"/>
@@ -893,45 +2061,6 @@
     <w:uiPriority w:val="99"/>
     <w:semiHidden/>
     <w:unhideWhenUsed/>
-  </w:style>
-  <w:style w:type="paragraph" w:styleId="ListParagraph">
-    <w:name w:val="List Paragraph"/>
-    <w:basedOn w:val="Normal"/>
-    <w:uiPriority w:val="34"/>
-    <w:qFormat/>
-    <w:rsid w:val="00DB5332"/>
-    <w:pPr>
-      <w:ind w:left="720"/>
-      <w:contextualSpacing/>
-    </w:pPr>
-  </w:style>
-  <w:style w:type="character" w:customStyle="1" w:styleId="Heading2Char">
-    <w:name w:val="Heading 2 Char"/>
-    <w:basedOn w:val="DefaultParagraphFont"/>
-    <w:link w:val="Heading2"/>
-    <w:uiPriority w:val="9"/>
-    <w:rsid w:val="00DB5332"/>
-    <w:rPr>
-      <w:rFonts w:asciiTheme="majorHAnsi" w:eastAsiaTheme="majorEastAsia" w:hAnsiTheme="majorHAnsi" w:cstheme="majorBidi"/>
-      <w:b/>
-      <w:bCs/>
-      <w:color w:val="4F81BD" w:themeColor="accent1"/>
-      <w:sz w:val="26"/>
-      <w:szCs w:val="26"/>
-    </w:rPr>
-  </w:style>
-  <w:style w:type="character" w:customStyle="1" w:styleId="Heading3Char">
-    <w:name w:val="Heading 3 Char"/>
-    <w:basedOn w:val="DefaultParagraphFont"/>
-    <w:link w:val="Heading3"/>
-    <w:uiPriority w:val="9"/>
-    <w:rsid w:val="00DB5332"/>
-    <w:rPr>
-      <w:rFonts w:asciiTheme="majorHAnsi" w:eastAsiaTheme="majorEastAsia" w:hAnsiTheme="majorHAnsi" w:cstheme="majorBidi"/>
-      <w:b/>
-      <w:bCs/>
-      <w:color w:val="4F81BD" w:themeColor="accent1"/>
-    </w:rPr>
   </w:style>
 </w:styles>
 </file>

</xml_diff>

<commit_message>
kodestandarder flyttet i egen fil
</commit_message>
<xml_diff>
--- a/Rapport/Mein_Teil_RH.docx
+++ b/Rapport/Mein_Teil_RH.docx
@@ -4,6 +4,275 @@
   <w:body>
     <w:p>
       <w:pPr>
+        <w:rPr>
+          <w:rFonts w:eastAsia="Cambria"/>
+        </w:rPr>
+      </w:pPr>
+      <w:bookmarkStart w:id="0" w:name="_GoBack"/>
+      <w:bookmarkEnd w:id="0"/>
+      <w:r>
+        <w:rPr>
+          <w:rStyle w:val="Heading3Char"/>
+        </w:rPr>
+        <w:t>Begrund valg af metode</w:t>
+      </w:r>
+      <w:r>
+        <w:rPr>
+          <w:rFonts w:eastAsia="Cambria"/>
+        </w:rPr>
+        <w:br/>
+        <w:t>Beskrivelse af projekt</w:t>
+      </w:r>
+      <w:r>
+        <w:rPr>
+          <w:rFonts w:eastAsia="Cambria"/>
+        </w:rPr>
+        <w:t xml:space="preserve"> og projektgruppe</w:t>
+      </w:r>
+      <w:r>
+        <w:rPr>
+          <w:rFonts w:eastAsia="Cambria"/>
+        </w:rPr>
+        <w:br/>
+        <w:t>Mindre startup firma, med egen ide</w:t>
+      </w:r>
+      <w:r>
+        <w:rPr>
+          <w:rFonts w:eastAsia="Cambria"/>
+        </w:rPr>
+        <w:br/>
+      </w:r>
+      <w:r>
+        <w:rPr>
+          <w:rFonts w:eastAsia="Cambria"/>
+        </w:rPr>
+        <w:br/>
+      </w:r>
+    </w:p>
+    <w:p>
+      <w:pPr>
+        <w:keepNext/>
+        <w:keepLines/>
+        <w:spacing w:before="200" w:after="0"/>
+        <w:rPr>
+          <w:rFonts w:ascii="Calibri" w:eastAsia="Calibri" w:hAnsi="Calibri" w:cs="Calibri"/>
+        </w:rPr>
+      </w:pPr>
+      <w:r>
+        <w:rPr>
+          <w:rFonts w:ascii="Calibri" w:eastAsia="Calibri" w:hAnsi="Calibri" w:cs="Calibri"/>
+        </w:rPr>
+        <w:t>Benyt projektkort</w:t>
+      </w:r>
+      <w:r>
+        <w:rPr>
+          <w:rFonts w:ascii="Calibri" w:eastAsia="Calibri" w:hAnsi="Calibri" w:cs="Calibri"/>
+        </w:rPr>
+        <w:t xml:space="preserve"> (also, wtf is projektkort -.-)</w:t>
+      </w:r>
+    </w:p>
+    <w:p>
+      <w:pPr>
+        <w:keepNext/>
+        <w:keepLines/>
+        <w:spacing w:before="200" w:after="0"/>
+        <w:rPr>
+          <w:rFonts w:ascii="Calibri" w:eastAsia="Calibri" w:hAnsi="Calibri" w:cs="Calibri"/>
+        </w:rPr>
+      </w:pPr>
+      <w:r>
+        <w:rPr>
+          <w:rFonts w:ascii="Calibri" w:eastAsia="Calibri" w:hAnsi="Calibri" w:cs="Calibri"/>
+        </w:rPr>
+        <w:t xml:space="preserve">Kritiskhed (HA!) </w:t>
+      </w:r>
+      <w:r>
+        <w:rPr>
+          <w:rFonts w:ascii="Calibri" w:eastAsia="Calibri" w:hAnsi="Calibri" w:cs="Calibri"/>
+        </w:rPr>
+        <w:br/>
+      </w:r>
+      <w:r>
+        <w:rPr>
+          <w:rFonts w:ascii="Calibri" w:eastAsia="Calibri" w:hAnsi="Calibri" w:cs="Calibri"/>
+        </w:rPr>
+        <w:t xml:space="preserve">Selvom det ville være brandærgerligt om hele projektet kuldsejlede, så er der dog næppe grund til at frygte at nogen mister livet herved.  I det hele taget er det svært at plædere for, at vi kan opnå et ringere resultat end mistet komfort. </w:t>
+      </w:r>
+    </w:p>
+    <w:p>
+      <w:pPr>
+        <w:keepNext/>
+        <w:keepLines/>
+        <w:spacing w:before="200" w:after="0"/>
+        <w:rPr>
+          <w:rFonts w:ascii="Calibri" w:eastAsia="Calibri" w:hAnsi="Calibri" w:cs="Calibri"/>
+        </w:rPr>
+      </w:pPr>
+      <w:r>
+        <w:rPr>
+          <w:rFonts w:ascii="Calibri" w:eastAsia="Calibri" w:hAnsi="Calibri" w:cs="Calibri"/>
+        </w:rPr>
+        <w:t>Kultur</w:t>
+      </w:r>
+      <w:r>
+        <w:rPr>
+          <w:rFonts w:ascii="Calibri" w:eastAsia="Calibri" w:hAnsi="Calibri" w:cs="Calibri"/>
+        </w:rPr>
+        <w:br/>
+        <w:t>Vi må gøre op med os selv hvorvidt vi trives bedst med at arbejde i et kaotisk miijø, eller under ordnede forhold. Generelt er det en fair vurdering at vi høre til kaos-siden.  Hvorfor vi har placeret os selv tæt på centrum</w:t>
+      </w:r>
+    </w:p>
+    <w:p>
+      <w:pPr>
+        <w:keepNext/>
+        <w:keepLines/>
+        <w:spacing w:before="200" w:after="0"/>
+        <w:rPr>
+          <w:rFonts w:ascii="Calibri" w:eastAsia="Calibri" w:hAnsi="Calibri" w:cs="Calibri"/>
+        </w:rPr>
+      </w:pPr>
+      <w:r>
+        <w:rPr>
+          <w:rFonts w:ascii="Calibri" w:eastAsia="Calibri" w:hAnsi="Calibri" w:cs="Calibri"/>
+        </w:rPr>
+        <w:t>Dynamik</w:t>
+      </w:r>
+      <w:r>
+        <w:rPr>
+          <w:rFonts w:ascii="Calibri" w:eastAsia="Calibri" w:hAnsi="Calibri" w:cs="Calibri"/>
+        </w:rPr>
+        <w:br/>
+        <w:t>Vi har lavet et udemærket forarbejde på projektet, og er enige om det generelle koncept. Dog forventer vi, da der ikke er nedfældet en fast arkitektur, at der vil være mange ændringer i løbet af projektet. Derfor sætter vi os igen ganske tæt på midten</w:t>
+      </w:r>
+    </w:p>
+    <w:p>
+      <w:pPr>
+        <w:keepNext/>
+        <w:keepLines/>
+        <w:spacing w:before="200" w:after="0"/>
+        <w:rPr>
+          <w:rFonts w:ascii="Calibri" w:eastAsia="Calibri" w:hAnsi="Calibri" w:cs="Calibri"/>
+        </w:rPr>
+      </w:pPr>
+      <w:r>
+        <w:rPr>
+          <w:rFonts w:ascii="Calibri" w:eastAsia="Calibri" w:hAnsi="Calibri" w:cs="Calibri"/>
+        </w:rPr>
+        <w:t>Personnel</w:t>
+      </w:r>
+      <w:r>
+        <w:rPr>
+          <w:rFonts w:ascii="Calibri" w:eastAsia="Calibri" w:hAnsi="Calibri" w:cs="Calibri"/>
+        </w:rPr>
+        <w:br/>
+        <w:t xml:space="preserve">Der er ikke nogen afgørende forskel på teammedlemmernes kompetenser, vi anser os selv som værende ganske kompetente for udviklere på vores erfaringsniveau. Alligevel vil de fleste af vores kvaler jvf. Risikovurderingen, opstå som følge af manglende kompetenser. </w:t>
+      </w:r>
+    </w:p>
+    <w:p>
+      <w:pPr>
+        <w:keepNext/>
+        <w:keepLines/>
+        <w:spacing w:before="200" w:after="0"/>
+        <w:rPr>
+          <w:rFonts w:ascii="Calibri" w:eastAsia="Calibri" w:hAnsi="Calibri" w:cs="Calibri"/>
+        </w:rPr>
+      </w:pPr>
+      <w:r>
+        <w:rPr>
+          <w:rFonts w:ascii="Calibri" w:eastAsia="Calibri" w:hAnsi="Calibri" w:cs="Calibri"/>
+        </w:rPr>
+        <w:t>Størrelse</w:t>
+      </w:r>
+      <w:r>
+        <w:rPr>
+          <w:rFonts w:ascii="Calibri" w:eastAsia="Calibri" w:hAnsi="Calibri" w:cs="Calibri"/>
+        </w:rPr>
+        <w:br/>
+        <w:t>Teamet består af fire medlemmer, det kan ikke siges at være mange. Igen falder vi tæt på centrum.</w:t>
+      </w:r>
+      <w:r>
+        <w:rPr>
+          <w:rFonts w:ascii="Calibri" w:eastAsia="Calibri" w:hAnsi="Calibri" w:cs="Calibri"/>
+        </w:rPr>
+        <w:br/>
+        <w:t xml:space="preserve">2 overordnede muligheder – Plandrevent eller agile. Jo tættere på midten af </w:t>
+      </w:r>
+    </w:p>
+    <w:p>
+      <w:pPr>
+        <w:keepNext/>
+        <w:keepLines/>
+        <w:spacing w:before="200" w:after="0"/>
+        <w:rPr>
+          <w:rFonts w:ascii="Calibri" w:eastAsia="Calibri" w:hAnsi="Calibri" w:cs="Calibri"/>
+        </w:rPr>
+      </w:pPr>
+    </w:p>
+    <w:p>
+      <w:pPr>
+        <w:keepNext/>
+        <w:keepLines/>
+        <w:spacing w:before="200" w:after="0"/>
+        <w:rPr>
+          <w:rFonts w:ascii="Calibri" w:eastAsia="Calibri" w:hAnsi="Calibri" w:cs="Calibri"/>
+        </w:rPr>
+      </w:pPr>
+      <w:r>
+        <w:rPr>
+          <w:rFonts w:ascii="Calibri" w:eastAsia="Calibri" w:hAnsi="Calibri" w:cs="Calibri"/>
+        </w:rPr>
+        <w:t>Som man kan se af det ovenstående, peger alle tegn i sol og måne, på at projektet bør gennemføres ved hjælp af en agil udviklingsmetode. Hvilket må siges at være heldigt, efter omstændighederne.</w:t>
+      </w:r>
+    </w:p>
+    <w:p>
+      <w:pPr>
+        <w:keepNext/>
+        <w:keepLines/>
+        <w:spacing w:before="200" w:after="0"/>
+        <w:rPr>
+          <w:rFonts w:ascii="Calibri" w:eastAsia="Calibri" w:hAnsi="Calibri" w:cs="Calibri"/>
+        </w:rPr>
+      </w:pPr>
+    </w:p>
+    <w:p>
+      <w:pPr>
+        <w:pStyle w:val="Heading3"/>
+        <w:rPr>
+          <w:rFonts w:eastAsia="Calibri"/>
+        </w:rPr>
+      </w:pPr>
+      <w:r>
+        <w:rPr>
+          <w:rFonts w:eastAsia="Calibri"/>
+        </w:rPr>
+        <w:t>´Risikostyring</w:t>
+      </w:r>
+    </w:p>
+    <w:p>
+      <w:r>
+        <w:t>McConnell (wut) – slide 22</w:t>
+      </w:r>
+      <w:r>
+        <w:br/>
+        <w:t>Munk-Madsen (easy mode) –slide 21</w:t>
+      </w:r>
+      <w:r>
+        <w:t xml:space="preserve"> + 22</w:t>
+      </w:r>
+    </w:p>
+    <w:p/>
+    <w:p>
+      <w:pPr>
+        <w:keepNext/>
+        <w:keepLines/>
+        <w:spacing w:before="200" w:after="0"/>
+        <w:rPr>
+          <w:rFonts w:ascii="Calibri" w:eastAsia="Calibri" w:hAnsi="Calibri" w:cs="Calibri"/>
+        </w:rPr>
+      </w:pPr>
+    </w:p>
+    <w:p>
+      <w:pPr>
         <w:keepNext/>
         <w:keepLines/>
         <w:spacing w:before="200" w:after="0"/>
@@ -21,556 +290,15 @@
           <w:color w:val="4F81BD"/>
           <w:sz w:val="26"/>
         </w:rPr>
-        <w:t>Definér kodestandarder</w:t>
-      </w:r>
-    </w:p>
-    <w:p>
-      <w:pPr>
-        <w:keepNext/>
-        <w:keepLines/>
-        <w:spacing w:before="200" w:after="0"/>
-        <w:rPr>
-          <w:rFonts w:ascii="Calibri" w:eastAsia="Calibri" w:hAnsi="Calibri" w:cs="Calibri"/>
-        </w:rPr>
-      </w:pPr>
-      <w:r>
-        <w:rPr>
-          <w:rFonts w:ascii="Cambria" w:eastAsia="Cambria" w:hAnsi="Cambria" w:cs="Cambria"/>
-          <w:b/>
-          <w:color w:val="4F81BD"/>
-        </w:rPr>
-        <w:t>Solution</w:t>
-      </w:r>
-      <w:r>
-        <w:rPr>
-          <w:rFonts w:ascii="Cambria" w:eastAsia="Cambria" w:hAnsi="Cambria" w:cs="Cambria"/>
-          <w:b/>
-          <w:color w:val="4F81BD"/>
-        </w:rPr>
-        <w:br/>
-      </w:r>
-      <w:r>
-        <w:rPr>
-          <w:rFonts w:ascii="Calibri" w:eastAsia="Calibri" w:hAnsi="Calibri" w:cs="Calibri"/>
-        </w:rPr>
-        <w:t>Der bliver oprettet en solution, kaldet "LevelUp". Denne solution indeholder de følgende projekter:</w:t>
-      </w:r>
-      <w:r>
-        <w:rPr>
-          <w:rFonts w:ascii="Calibri" w:eastAsia="Calibri" w:hAnsi="Calibri" w:cs="Calibri"/>
-        </w:rPr>
-        <w:br/>
-        <w:t xml:space="preserve">DataAccess, </w:t>
-      </w:r>
-      <w:r>
-        <w:rPr>
-          <w:rFonts w:ascii="Calibri" w:eastAsia="Calibri" w:hAnsi="Calibri" w:cs="Calibri"/>
-        </w:rPr>
-        <w:br/>
-        <w:t>Controller</w:t>
-      </w:r>
-      <w:r>
-        <w:rPr>
-          <w:rFonts w:ascii="Calibri" w:eastAsia="Calibri" w:hAnsi="Calibri" w:cs="Calibri"/>
-        </w:rPr>
-        <w:br/>
-        <w:t>RESTService</w:t>
-      </w:r>
-      <w:r>
-        <w:rPr>
-          <w:rFonts w:ascii="Calibri" w:eastAsia="Calibri" w:hAnsi="Calibri" w:cs="Calibri"/>
-        </w:rPr>
-        <w:br/>
-        <w:t>Client</w:t>
-      </w:r>
-      <w:r>
-        <w:rPr>
-          <w:rFonts w:ascii="Calibri" w:eastAsia="Calibri" w:hAnsi="Calibri" w:cs="Calibri"/>
-        </w:rPr>
-        <w:br/>
-        <w:t>UnitTest</w:t>
-      </w:r>
-    </w:p>
-    <w:p>
-      <w:pPr>
-        <w:keepNext/>
-        <w:keepLines/>
-        <w:spacing w:before="200" w:after="0"/>
-        <w:rPr>
-          <w:rFonts w:ascii="Calibri" w:eastAsia="Calibri" w:hAnsi="Calibri" w:cs="Calibri"/>
-        </w:rPr>
-      </w:pPr>
-      <w:r>
-        <w:rPr>
-          <w:rFonts w:ascii="Calibri" w:eastAsia="Calibri" w:hAnsi="Calibri" w:cs="Calibri"/>
-        </w:rPr>
-        <w:t>De fire første sikrer en fornuftig lagdeling af arkitekturen, med DataAccess som modellag, Controller, som controllerlag, RESTService som servicelag og Client som klientlag. Da der er tale om en ASP.Net klient, og da denne har indbygget et specifik arkitektur, benytter vi MS standard. Det sidste projekt benytter vi i forbindelse med Test First-udviklingsprocessen, og alle metoder til test opbevares heri.</w:t>
-      </w:r>
-    </w:p>
-    <w:p>
-      <w:pPr>
-        <w:keepNext/>
-        <w:keepLines/>
-        <w:spacing w:before="200" w:after="0"/>
-        <w:rPr>
-          <w:rFonts w:ascii="Cambria" w:eastAsia="Cambria" w:hAnsi="Cambria" w:cs="Cambria"/>
-          <w:b/>
-          <w:color w:val="4F81BD"/>
-        </w:rPr>
-      </w:pPr>
-      <w:r>
-        <w:rPr>
-          <w:rFonts w:ascii="Cambria" w:eastAsia="Cambria" w:hAnsi="Cambria" w:cs="Cambria"/>
-          <w:b/>
-          <w:color w:val="4F81BD"/>
-        </w:rPr>
-        <w:t>Klasser</w:t>
-      </w:r>
-      <w:r>
-        <w:rPr>
-          <w:rFonts w:ascii="Cambria" w:eastAsia="Cambria" w:hAnsi="Cambria" w:cs="Cambria"/>
-          <w:b/>
-          <w:color w:val="4F81BD"/>
-        </w:rPr>
-        <w:br/>
-      </w:r>
-      <w:r>
-        <w:rPr>
-          <w:rFonts w:ascii="Calibri" w:eastAsia="Calibri" w:hAnsi="Calibri" w:cs="Calibri"/>
-        </w:rPr>
-        <w:t>Alle klasser skrives som UpperCamelCase. I modellaget er der blot et sigende navn, uden specifik endelse. Kontrollaget slutter alle klasser med "Controller", mens alle interfaces i servicelaget starter med stort "I" efterfulgt af modelnavnet. [OI! Ikke log!! fix it]</w:t>
-      </w:r>
-      <w:r>
-        <w:rPr>
-          <w:rFonts w:ascii="Calibri" w:eastAsia="Calibri" w:hAnsi="Calibri" w:cs="Calibri"/>
-        </w:rPr>
-        <w:br/>
-        <w:t>I klienten har hver side navn efter dens primære funktion, og derfor må den godt adskille sig fra modelnavnene. Så længe det er klart hvilken primær model den benytter.</w:t>
-      </w:r>
-      <w:r>
-        <w:rPr>
-          <w:rFonts w:ascii="Calibri" w:eastAsia="Calibri" w:hAnsi="Calibri" w:cs="Calibri"/>
-        </w:rPr>
-        <w:br/>
-        <w:t>f.eks. CreateUser for siden til at oprette bruger.</w:t>
-      </w:r>
-      <w:r>
-        <w:rPr>
-          <w:rFonts w:ascii="Calibri" w:eastAsia="Calibri" w:hAnsi="Calibri" w:cs="Calibri"/>
-        </w:rPr>
-        <w:br/>
-        <w:t>I App_Code benyttes endelsen "Calls" på de klasser der har til ansvar at hidkalde servicen. Mens hjælpeklasser har endelsen "Helper"</w:t>
-      </w:r>
-      <w:r>
-        <w:rPr>
-          <w:rFonts w:ascii="Cambria" w:eastAsia="Cambria" w:hAnsi="Cambria" w:cs="Cambria"/>
-          <w:b/>
-          <w:color w:val="4F81BD"/>
-        </w:rPr>
-        <w:br/>
-      </w:r>
-    </w:p>
-    <w:p>
-      <w:pPr>
-        <w:keepNext/>
-        <w:keepLines/>
-        <w:spacing w:before="200" w:after="0"/>
-        <w:rPr>
-          <w:rFonts w:ascii="Calibri" w:eastAsia="Calibri" w:hAnsi="Calibri" w:cs="Calibri"/>
-        </w:rPr>
-      </w:pPr>
-      <w:r>
-        <w:rPr>
-          <w:rFonts w:ascii="Cambria" w:eastAsia="Cambria" w:hAnsi="Cambria" w:cs="Cambria"/>
-          <w:b/>
-          <w:color w:val="4F81BD"/>
-        </w:rPr>
-        <w:t>Metoder</w:t>
-      </w:r>
-      <w:r>
-        <w:rPr>
-          <w:rFonts w:ascii="Cambria" w:eastAsia="Cambria" w:hAnsi="Cambria" w:cs="Cambria"/>
-          <w:b/>
-          <w:color w:val="4F81BD"/>
-        </w:rPr>
-        <w:br/>
-      </w:r>
-      <w:r>
-        <w:rPr>
-          <w:rFonts w:ascii="Calibri" w:eastAsia="Calibri" w:hAnsi="Calibri" w:cs="Calibri"/>
-        </w:rPr>
-        <w:t xml:space="preserve">Alle metoder skrives som UpperCamelCase. Vi benytter .Net inline properties til get/set på instansvariabler. </w:t>
-      </w:r>
-      <w:r>
-        <w:rPr>
-          <w:rFonts w:ascii="Calibri" w:eastAsia="Calibri" w:hAnsi="Calibri" w:cs="Calibri"/>
-        </w:rPr>
-        <w:br/>
-        <w:t xml:space="preserve">På metoder åbnes og lukkes tuborgklammerne under metodeheaderen. På kontrolblokke åbnes klammerne under statement, og afsluttes under. </w:t>
-      </w:r>
-    </w:p>
-    <w:p>
-      <w:pPr>
-        <w:keepNext/>
-        <w:keepLines/>
-        <w:spacing w:before="200" w:after="0"/>
-        <w:rPr>
-          <w:rFonts w:ascii="Calibri" w:eastAsia="Calibri" w:hAnsi="Calibri" w:cs="Calibri"/>
-        </w:rPr>
-      </w:pPr>
-      <w:r>
-        <w:rPr>
-          <w:rFonts w:ascii="Calibri" w:eastAsia="Calibri" w:hAnsi="Calibri" w:cs="Calibri"/>
-        </w:rPr>
-        <w:t>Metoderne skal have sigende navne. Hvis man søger et objekt, men ikke laver ændringer til det, skal metoden starte med "Get". Hvis man laver en ændring skal metoden starte med "Update". Ved oprettelse af et objekt skal den starte med "Create" og ved sletning skal det være "Delete".</w:t>
-      </w:r>
-      <w:r>
-        <w:rPr>
-          <w:rFonts w:ascii="Calibri" w:eastAsia="Calibri" w:hAnsi="Calibri" w:cs="Calibri"/>
-        </w:rPr>
-        <w:br/>
-        <w:t>I tilfælde der falder uden for CRUD skal der anvendes Sund Fornuft ved oprettelsen.</w:t>
-      </w:r>
-    </w:p>
-    <w:p>
-      <w:pPr>
-        <w:keepNext/>
-        <w:keepLines/>
-        <w:spacing w:before="200" w:after="0"/>
-        <w:rPr>
-          <w:rFonts w:ascii="Calibri" w:eastAsia="Calibri" w:hAnsi="Calibri" w:cs="Calibri"/>
-        </w:rPr>
-      </w:pPr>
-      <w:r>
-        <w:rPr>
-          <w:rFonts w:ascii="Cambria" w:eastAsia="Cambria" w:hAnsi="Cambria" w:cs="Cambria"/>
-          <w:b/>
-          <w:color w:val="4F81BD"/>
-        </w:rPr>
-        <w:t>Variabler</w:t>
-      </w:r>
-      <w:r>
-        <w:rPr>
-          <w:rFonts w:ascii="Calibri" w:eastAsia="Calibri" w:hAnsi="Calibri" w:cs="Calibri"/>
-        </w:rPr>
-        <w:br/>
-        <w:t>Alle almindelige variabler skrives lowerCamelCase, mens konstanter skrives STORT_MED_UNDERSTREGNING.</w:t>
-      </w:r>
-    </w:p>
-    <w:p>
-      <w:pPr>
-        <w:keepNext/>
-        <w:keepLines/>
-        <w:spacing w:before="200" w:after="0"/>
-        <w:rPr>
-          <w:rFonts w:ascii="Calibri" w:eastAsia="Calibri" w:hAnsi="Calibri" w:cs="Calibri"/>
-        </w:rPr>
-      </w:pPr>
-      <w:r>
-        <w:rPr>
-          <w:rFonts w:ascii="Calibri" w:eastAsia="Calibri" w:hAnsi="Calibri" w:cs="Calibri"/>
-        </w:rPr>
-        <w:t xml:space="preserve"> </w:t>
-      </w:r>
-    </w:p>
-    <w:p>
-      <w:pPr>
-        <w:rPr>
-          <w:rFonts w:eastAsia="Cambria"/>
-        </w:rPr>
-      </w:pPr>
-      <w:r>
-        <w:rPr>
-          <w:rStyle w:val="Heading3Char"/>
-        </w:rPr>
-        <w:t>Begrund valg af metode</w:t>
-      </w:r>
-      <w:r>
-        <w:rPr>
-          <w:rFonts w:eastAsia="Cambria"/>
-        </w:rPr>
-        <w:br/>
-        <w:t>Beskrivelse af projekt</w:t>
-      </w:r>
-      <w:r>
-        <w:rPr>
-          <w:rFonts w:eastAsia="Cambria"/>
-        </w:rPr>
-        <w:t xml:space="preserve"> og projektgruppe</w:t>
-      </w:r>
-      <w:r>
-        <w:rPr>
-          <w:rFonts w:eastAsia="Cambria"/>
-        </w:rPr>
-        <w:br/>
-        <w:t>Mindre startup firma, med egen ide</w:t>
-      </w:r>
-      <w:r>
-        <w:rPr>
-          <w:rFonts w:eastAsia="Cambria"/>
-        </w:rPr>
-        <w:br/>
-      </w:r>
-      <w:r>
-        <w:rPr>
-          <w:rFonts w:eastAsia="Cambria"/>
-        </w:rPr>
-        <w:lastRenderedPageBreak/>
-        <w:br/>
-      </w:r>
-    </w:p>
-    <w:p>
-      <w:pPr>
-        <w:keepNext/>
-        <w:keepLines/>
-        <w:spacing w:before="200" w:after="0"/>
-        <w:rPr>
-          <w:rFonts w:ascii="Calibri" w:eastAsia="Calibri" w:hAnsi="Calibri" w:cs="Calibri"/>
-        </w:rPr>
-      </w:pPr>
-      <w:r>
-        <w:rPr>
-          <w:rFonts w:ascii="Calibri" w:eastAsia="Calibri" w:hAnsi="Calibri" w:cs="Calibri"/>
-        </w:rPr>
-        <w:t>Benyt projektkort</w:t>
-      </w:r>
-      <w:r>
-        <w:rPr>
-          <w:rFonts w:ascii="Calibri" w:eastAsia="Calibri" w:hAnsi="Calibri" w:cs="Calibri"/>
-        </w:rPr>
-        <w:t xml:space="preserve"> (also, wtf is projektkort -.-)</w:t>
-      </w:r>
-    </w:p>
-    <w:p>
-      <w:pPr>
-        <w:keepNext/>
-        <w:keepLines/>
-        <w:spacing w:before="200" w:after="0"/>
-        <w:rPr>
-          <w:rFonts w:ascii="Calibri" w:eastAsia="Calibri" w:hAnsi="Calibri" w:cs="Calibri"/>
-        </w:rPr>
-      </w:pPr>
-      <w:r>
-        <w:rPr>
-          <w:rFonts w:ascii="Calibri" w:eastAsia="Calibri" w:hAnsi="Calibri" w:cs="Calibri"/>
-        </w:rPr>
-        <w:t xml:space="preserve">Kritiskhed (HA!) </w:t>
-      </w:r>
-      <w:r>
-        <w:rPr>
-          <w:rFonts w:ascii="Calibri" w:eastAsia="Calibri" w:hAnsi="Calibri" w:cs="Calibri"/>
-        </w:rPr>
-        <w:br/>
-      </w:r>
-      <w:r>
-        <w:rPr>
-          <w:rFonts w:ascii="Calibri" w:eastAsia="Calibri" w:hAnsi="Calibri" w:cs="Calibri"/>
-        </w:rPr>
-        <w:t xml:space="preserve">Selvom det ville være brandærgerligt om hele projektet kuldsejlede, så er der dog næppe grund til at frygte at nogen mister livet herved.  I det hele taget er det svært at plædere for, at vi kan opnå et ringere resultat end mistet komfort. </w:t>
-      </w:r>
-    </w:p>
-    <w:p>
-      <w:pPr>
-        <w:keepNext/>
-        <w:keepLines/>
-        <w:spacing w:before="200" w:after="0"/>
-        <w:rPr>
-          <w:rFonts w:ascii="Calibri" w:eastAsia="Calibri" w:hAnsi="Calibri" w:cs="Calibri"/>
-        </w:rPr>
-      </w:pPr>
-      <w:r>
-        <w:rPr>
-          <w:rFonts w:ascii="Calibri" w:eastAsia="Calibri" w:hAnsi="Calibri" w:cs="Calibri"/>
-        </w:rPr>
-        <w:t>Kultur</w:t>
-      </w:r>
-      <w:r>
-        <w:rPr>
-          <w:rFonts w:ascii="Calibri" w:eastAsia="Calibri" w:hAnsi="Calibri" w:cs="Calibri"/>
-        </w:rPr>
-        <w:br/>
-        <w:t>Vi må gøre op med os selv hvorvidt vi trives bedst med at arbejde i et kaotisk miijø, eller under ordnede forhold. Generelt er det en fair vurdering at vi høre til kaos-siden.  Hvorfor vi har placeret os selv tæt på centrum</w:t>
-      </w:r>
-    </w:p>
-    <w:p>
-      <w:pPr>
-        <w:keepNext/>
-        <w:keepLines/>
-        <w:spacing w:before="200" w:after="0"/>
-        <w:rPr>
-          <w:rFonts w:ascii="Calibri" w:eastAsia="Calibri" w:hAnsi="Calibri" w:cs="Calibri"/>
-        </w:rPr>
-      </w:pPr>
-      <w:r>
-        <w:rPr>
-          <w:rFonts w:ascii="Calibri" w:eastAsia="Calibri" w:hAnsi="Calibri" w:cs="Calibri"/>
-        </w:rPr>
-        <w:t>Dynamik</w:t>
-      </w:r>
-      <w:r>
-        <w:rPr>
-          <w:rFonts w:ascii="Calibri" w:eastAsia="Calibri" w:hAnsi="Calibri" w:cs="Calibri"/>
-        </w:rPr>
-        <w:br/>
-        <w:t>Vi har lavet et udemærket forarbejde på projektet, og er enige om det generelle koncept. Dog forventer vi, da der ikke er nedfældet en fast arkitektur, at der vil være mange ændringer i løbet af projektet. Derfor sætter vi os igen ganske tæt på midten</w:t>
-      </w:r>
-    </w:p>
-    <w:p>
-      <w:pPr>
-        <w:keepNext/>
-        <w:keepLines/>
-        <w:spacing w:before="200" w:after="0"/>
-        <w:rPr>
-          <w:rFonts w:ascii="Calibri" w:eastAsia="Calibri" w:hAnsi="Calibri" w:cs="Calibri"/>
-        </w:rPr>
-      </w:pPr>
-      <w:r>
-        <w:rPr>
-          <w:rFonts w:ascii="Calibri" w:eastAsia="Calibri" w:hAnsi="Calibri" w:cs="Calibri"/>
-        </w:rPr>
-        <w:t>Personnel</w:t>
-      </w:r>
-      <w:r>
-        <w:rPr>
-          <w:rFonts w:ascii="Calibri" w:eastAsia="Calibri" w:hAnsi="Calibri" w:cs="Calibri"/>
-        </w:rPr>
-        <w:br/>
-        <w:t xml:space="preserve">Der er ikke nogen afgørende forskel på teammedlemmernes kompetenser, vi anser os selv som værende ganske kompetente for udviklere på vores erfaringsniveau. Alligevel vil de fleste af vores kvaler jvf. Risikovurderingen, opstå som følge af manglende kompetenser. </w:t>
-      </w:r>
-    </w:p>
-    <w:p>
-      <w:pPr>
-        <w:keepNext/>
-        <w:keepLines/>
-        <w:spacing w:before="200" w:after="0"/>
-        <w:rPr>
-          <w:rFonts w:ascii="Calibri" w:eastAsia="Calibri" w:hAnsi="Calibri" w:cs="Calibri"/>
-        </w:rPr>
-      </w:pPr>
-      <w:r>
-        <w:rPr>
-          <w:rFonts w:ascii="Calibri" w:eastAsia="Calibri" w:hAnsi="Calibri" w:cs="Calibri"/>
-        </w:rPr>
-        <w:t>Størrelse</w:t>
-      </w:r>
-      <w:r>
-        <w:rPr>
-          <w:rFonts w:ascii="Calibri" w:eastAsia="Calibri" w:hAnsi="Calibri" w:cs="Calibri"/>
-        </w:rPr>
-        <w:br/>
-        <w:t>Teamet består af fire medlemmer, det kan ikke siges at være mange. Igen falder vi tæt på centrum.</w:t>
-      </w:r>
-      <w:r>
-        <w:rPr>
-          <w:rFonts w:ascii="Calibri" w:eastAsia="Calibri" w:hAnsi="Calibri" w:cs="Calibri"/>
-        </w:rPr>
-        <w:br/>
-        <w:t xml:space="preserve">2 overordnede muligheder – Plandrevent eller agile. Jo tættere på midten af </w:t>
-      </w:r>
-    </w:p>
-    <w:p>
-      <w:pPr>
-        <w:keepNext/>
-        <w:keepLines/>
-        <w:spacing w:before="200" w:after="0"/>
-        <w:rPr>
-          <w:rFonts w:ascii="Calibri" w:eastAsia="Calibri" w:hAnsi="Calibri" w:cs="Calibri"/>
-        </w:rPr>
-      </w:pPr>
-    </w:p>
-    <w:p>
-      <w:pPr>
-        <w:keepNext/>
-        <w:keepLines/>
-        <w:spacing w:before="200" w:after="0"/>
-        <w:rPr>
-          <w:rFonts w:ascii="Calibri" w:eastAsia="Calibri" w:hAnsi="Calibri" w:cs="Calibri"/>
-        </w:rPr>
-      </w:pPr>
-      <w:r>
-        <w:rPr>
-          <w:rFonts w:ascii="Calibri" w:eastAsia="Calibri" w:hAnsi="Calibri" w:cs="Calibri"/>
-        </w:rPr>
-        <w:t>Som man kan se af det ovenstående, peger alle tegn i sol og måne, på at projektet bør gennemføres ved hjælp af en agil udviklingsmetode. Hvilket må siges at være heldigt, efter omstændighederne.</w:t>
-      </w:r>
-      <w:bookmarkStart w:id="0" w:name="_GoBack"/>
-      <w:bookmarkEnd w:id="0"/>
-    </w:p>
-    <w:p>
-      <w:pPr>
-        <w:keepNext/>
-        <w:keepLines/>
-        <w:spacing w:before="200" w:after="0"/>
-        <w:rPr>
-          <w:rFonts w:ascii="Calibri" w:eastAsia="Calibri" w:hAnsi="Calibri" w:cs="Calibri"/>
-        </w:rPr>
-      </w:pPr>
-    </w:p>
-    <w:p>
-      <w:pPr>
-        <w:pStyle w:val="Heading3"/>
-        <w:rPr>
-          <w:rFonts w:eastAsia="Calibri"/>
-        </w:rPr>
-      </w:pPr>
-      <w:r>
-        <w:rPr>
-          <w:rFonts w:eastAsia="Calibri"/>
-        </w:rPr>
-        <w:t>´Risikostyring</w:t>
-      </w:r>
-    </w:p>
-    <w:p>
-      <w:r>
-        <w:t>McConnell (wut) – slide 22</w:t>
-      </w:r>
-      <w:r>
-        <w:br/>
-        <w:t>Munk-Madsen (easy mode) –slide 21</w:t>
-      </w:r>
-      <w:r>
-        <w:t xml:space="preserve"> + 22</w:t>
-      </w:r>
-    </w:p>
-    <w:p/>
-    <w:p>
-      <w:pPr>
-        <w:keepNext/>
-        <w:keepLines/>
-        <w:spacing w:before="200" w:after="0"/>
-        <w:rPr>
-          <w:rFonts w:ascii="Calibri" w:eastAsia="Calibri" w:hAnsi="Calibri" w:cs="Calibri"/>
-        </w:rPr>
-      </w:pPr>
-    </w:p>
-    <w:p>
-      <w:pPr>
-        <w:keepNext/>
-        <w:keepLines/>
-        <w:spacing w:before="200" w:after="0"/>
+        <w:t>Kanb</w:t>
+      </w:r>
+      <w:r>
         <w:rPr>
           <w:rFonts w:ascii="Cambria" w:eastAsia="Cambria" w:hAnsi="Cambria" w:cs="Cambria"/>
           <w:b/>
           <w:color w:val="4F81BD"/>
           <w:sz w:val="26"/>
         </w:rPr>
-      </w:pPr>
-      <w:r>
-        <w:rPr>
-          <w:rFonts w:ascii="Cambria" w:eastAsia="Cambria" w:hAnsi="Cambria" w:cs="Cambria"/>
-          <w:b/>
-          <w:color w:val="4F81BD"/>
-          <w:sz w:val="26"/>
-        </w:rPr>
-        <w:t>Kanb</w:t>
-      </w:r>
-      <w:r>
-        <w:rPr>
-          <w:rFonts w:ascii="Cambria" w:eastAsia="Cambria" w:hAnsi="Cambria" w:cs="Cambria"/>
-          <w:b/>
-          <w:color w:val="4F81BD"/>
-          <w:sz w:val="26"/>
-        </w:rPr>
         <w:t>an</w:t>
       </w:r>
     </w:p>
@@ -665,14 +393,7 @@
         <w:rPr>
           <w:rFonts w:eastAsia="Cambria"/>
         </w:rPr>
-        <w:t xml:space="preserve">en </w:t>
-      </w:r>
-      <w:r>
-        <w:rPr>
-          <w:rFonts w:eastAsia="Cambria"/>
-        </w:rPr>
-        <w:lastRenderedPageBreak/>
-        <w:t xml:space="preserve">arbejdsprocess. Således er metoden ikke indskrænket til brug for software udvikling, men benyttes også i forbindelse </w:t>
+        <w:t xml:space="preserve">en arbejdsprocess. Således er metoden ikke indskrænket til brug for software udvikling, men benyttes også i forbindelse </w:t>
       </w:r>
       <w:r>
         <w:rPr>
@@ -759,14 +480,27 @@
       <w:r>
         <w:t xml:space="preserve">Figur </w:t>
       </w:r>
-      <w:fldSimple w:instr=" SEQ Figur \* ARABIC ">
-        <w:r>
-          <w:rPr>
-            <w:noProof/>
-          </w:rPr>
-          <w:t>1</w:t>
-        </w:r>
-      </w:fldSimple>
+      <w:r>
+        <w:fldChar w:fldCharType="begin"/>
+      </w:r>
+      <w:r>
+        <w:instrText xml:space="preserve"> SEQ Figur \* ARABIC </w:instrText>
+      </w:r>
+      <w:r>
+        <w:fldChar w:fldCharType="separate"/>
+      </w:r>
+      <w:r>
+        <w:rPr>
+          <w:noProof/>
+        </w:rPr>
+        <w:t>1</w:t>
+      </w:r>
+      <w:r>
+        <w:rPr>
+          <w:noProof/>
+        </w:rPr>
+        <w:fldChar w:fldCharType="end"/>
+      </w:r>
       <w:r>
         <w:t xml:space="preserve"> - Kanban board</w:t>
       </w:r>
@@ -835,6 +569,7 @@
     </w:p>
     <w:p>
       <w:r>
+        <w:lastRenderedPageBreak/>
         <w:t xml:space="preserve">På den måde kan man på en let og overskuelig måde se om ens projekt skrider fremad som planlagt. Hvis der  pludselig er for mange på en kolonne. F.eks hvis en task flyttes fra </w:t>
       </w:r>
       <w:r>
@@ -858,7 +593,6 @@
     </w:p>
     <w:p>
       <w:r>
-        <w:lastRenderedPageBreak/>
         <w:t>Det er vigtigt at WiP-limits bliver fastsat efter antal udviklere i teamet. Hvis de sættes for lavt, er der risiko for, at der er teammedlemmer som bliver låst inaktive, fordi der ikke må startes nye opgaver. Den slags forøger produktionstiden (lead time). Hvis man sætter WiP for højt, kunne man lige så godt lade være med at bruge kanban, da eventuelle flaskehalse alligevel først opdages på et senere tidspunkt. Bruger man Scrum og XP, så o</w:t>
       </w:r>
       <w:r>
@@ -1085,22 +819,29 @@
           <w:rFonts w:ascii="Calibri" w:eastAsia="Calibri" w:hAnsi="Calibri" w:cs="Calibri"/>
           <w:sz w:val="24"/>
         </w:rPr>
-        <w:t xml:space="preserve">Dette sidste sprint i projektperioden er en dag kortere end de forgående. Derfor har vi blot afsat 12 story points til, at dække sprintet. Dermed skulle vi gerne holde os til vores ”37”-timers uge Igen i dette sprint har vi valgt at undlade parprogrammeringen. En af udfordringerne i det sidste sprint var, at det kollektive kodeejerskab blev sat lidt i baggrunden. Alle kan naturligvis rette i koden, uden at skulle spørge nogen om tilladelse, men det har typisk været de samme gruppemedlemmer der har stået for den samme type opgave, igennem hele forløbet. I dette sprint har vi målrettet besluttet, at ryste posen, så vi på den måde kunne sprede kompetencerne. I øvrigt har vi en hensigtserklæring i gruppen om, at oppe kommunikationsniveauet, så vi hurtigere kan overkomme eventuelle hindringer. </w:t>
-      </w:r>
-    </w:p>
-    <w:p>
-      <w:pPr>
+        <w:t xml:space="preserve">Dette sidste sprint i projektperioden er en dag kortere end de forgående. Derfor har vi blot afsat 12 story points til, at dække sprintet. Dermed skulle vi gerne holde os til vores ”37”-timers uge Igen i dette sprint har vi valgt at undlade parprogrammeringen. En af udfordringerne i det sidste sprint var, at det kollektive kodeejerskab blev sat lidt i baggrunden. Alle kan naturligvis rette i koden, uden at skulle spørge nogen om tilladelse, men det har typisk været de samme gruppemedlemmer der har stået for den samme type opgave, igennem hele forløbet. I dette </w:t>
+      </w:r>
+      <w:r>
         <w:rPr>
           <w:rFonts w:ascii="Calibri" w:eastAsia="Calibri" w:hAnsi="Calibri" w:cs="Calibri"/>
           <w:sz w:val="24"/>
         </w:rPr>
-      </w:pPr>
-      <w:r>
+        <w:lastRenderedPageBreak/>
+        <w:t xml:space="preserve">sprint har vi målrettet besluttet, at ryste posen, så vi på den måde kunne sprede kompetencerne. I øvrigt har vi en hensigtserklæring i gruppen om, at oppe kommunikationsniveauet, så vi hurtigere kan overkomme eventuelle hindringer. </w:t>
+      </w:r>
+    </w:p>
+    <w:p>
+      <w:pPr>
         <w:rPr>
           <w:rFonts w:ascii="Calibri" w:eastAsia="Calibri" w:hAnsi="Calibri" w:cs="Calibri"/>
           <w:sz w:val="24"/>
         </w:rPr>
-        <w:lastRenderedPageBreak/>
+      </w:pPr>
+      <w:r>
+        <w:rPr>
+          <w:rFonts w:ascii="Calibri" w:eastAsia="Calibri" w:hAnsi="Calibri" w:cs="Calibri"/>
+          <w:sz w:val="24"/>
+        </w:rPr>
         <w:t xml:space="preserve">I den forbindelse har vi tidligere haft diskuteret hvorvidt vi burde anvende KanBan-metoden til at styre workflowet på vores tasks. Det har tidligere været en kilde til ærgrelse, at opgaver har trukket ud, hvor det ikke har været nødvendigt. Det ville vi i højere grad være istand til at gennemskue hvis vi også implementerede et KanBan-board.  Det havde vi valgt at gøre hvis sprintet havde haft en normal længde. Men over en så kort periode </w:t>
       </w:r>
       <w:r>
@@ -1341,6 +1082,7 @@
         <w:rPr>
           <w:rFonts w:ascii="Calibri" w:eastAsia="Calibri" w:hAnsi="Calibri" w:cs="Calibri"/>
         </w:rPr>
+        <w:lastRenderedPageBreak/>
         <w:t xml:space="preserve">”Opret Achievements” </w:t>
       </w:r>
       <w:r>
@@ -1380,7 +1122,6 @@
           <w:b/>
           <w:color w:val="4F81BD"/>
         </w:rPr>
-        <w:lastRenderedPageBreak/>
         <w:t>Retrospective</w:t>
       </w:r>
     </w:p>

</xml_diff>

<commit_message>
kanban done, metodevalg done, sprint?
</commit_message>
<xml_diff>
--- a/Rapport/Mein_Teil_RH.docx
+++ b/Rapport/Mein_Teil_RH.docx
@@ -8,8 +8,6 @@
           <w:rFonts w:eastAsia="Cambria"/>
         </w:rPr>
       </w:pPr>
-      <w:bookmarkStart w:id="0" w:name="_GoBack"/>
-      <w:bookmarkEnd w:id="0"/>
       <w:r>
         <w:rPr>
           <w:rStyle w:val="Heading3Char"/>
@@ -62,6 +60,7 @@
         <w:rPr>
           <w:rFonts w:ascii="Calibri" w:eastAsia="Calibri" w:hAnsi="Calibri" w:cs="Calibri"/>
         </w:rPr>
+        <w:lastRenderedPageBreak/>
         <w:t>Benyt projektkort</w:t>
       </w:r>
       <w:r>
@@ -84,7 +83,13 @@
         <w:rPr>
           <w:rFonts w:ascii="Calibri" w:eastAsia="Calibri" w:hAnsi="Calibri" w:cs="Calibri"/>
         </w:rPr>
-        <w:t xml:space="preserve">Kritiskhed (HA!) </w:t>
+        <w:t>Criticality</w:t>
+      </w:r>
+      <w:r>
+        <w:rPr>
+          <w:rFonts w:ascii="Calibri" w:eastAsia="Calibri" w:hAnsi="Calibri" w:cs="Calibri"/>
+        </w:rPr>
+        <w:t xml:space="preserve"> </w:t>
       </w:r>
       <w:r>
         <w:rPr>
@@ -96,7 +101,37 @@
         <w:rPr>
           <w:rFonts w:ascii="Calibri" w:eastAsia="Calibri" w:hAnsi="Calibri" w:cs="Calibri"/>
         </w:rPr>
-        <w:t xml:space="preserve">Selvom det ville være brandærgerligt om hele projektet kuldsejlede, så er der dog næppe grund til at frygte at nogen mister livet herved.  I det hele taget er det svært at plædere for, at vi kan opnå et ringere resultat end mistet komfort. </w:t>
+        <w:t xml:space="preserve">Selvom det ville være brandærgerligt om hele projektet kuldsejlede, så er der dog næppe grund til at frygte </w:t>
+      </w:r>
+      <w:r>
+        <w:rPr>
+          <w:rFonts w:ascii="Calibri" w:eastAsia="Calibri" w:hAnsi="Calibri" w:cs="Calibri"/>
+        </w:rPr>
+        <w:t>at nogen mister livet herved.  Det mest kritiske resultat vi kan opnå, ville være kompromitteringen af de personlige oplysninger som en bruger indtaster. Det kan</w:t>
+      </w:r>
+      <w:r>
+        <w:rPr>
+          <w:rFonts w:ascii="Calibri" w:eastAsia="Calibri" w:hAnsi="Calibri" w:cs="Calibri"/>
+        </w:rPr>
+        <w:t xml:space="preserve"> i bedste fald påvirke vores komfort, og</w:t>
+      </w:r>
+      <w:r>
+        <w:rPr>
+          <w:rFonts w:ascii="Calibri" w:eastAsia="Calibri" w:hAnsi="Calibri" w:cs="Calibri"/>
+        </w:rPr>
+        <w:t xml:space="preserve"> i værste fald resultere i formindsket indtjening.</w:t>
+      </w:r>
+      <w:r>
+        <w:rPr>
+          <w:rFonts w:ascii="Calibri" w:eastAsia="Calibri" w:hAnsi="Calibri" w:cs="Calibri"/>
+        </w:rPr>
+        <w:t xml:space="preserve"> </w:t>
+      </w:r>
+      <w:r>
+        <w:rPr>
+          <w:rFonts w:ascii="Calibri" w:eastAsia="Calibri" w:hAnsi="Calibri" w:cs="Calibri"/>
+        </w:rPr>
+        <w:t xml:space="preserve"> Den relativt lave criticality betyder, ifølge</w:t>
       </w:r>
     </w:p>
     <w:p>
@@ -112,14 +147,67 @@
         <w:rPr>
           <w:rFonts w:ascii="Calibri" w:eastAsia="Calibri" w:hAnsi="Calibri" w:cs="Calibri"/>
         </w:rPr>
-        <w:t>Kultur</w:t>
+        <w:t>Culture</w:t>
       </w:r>
       <w:r>
         <w:rPr>
           <w:rFonts w:ascii="Calibri" w:eastAsia="Calibri" w:hAnsi="Calibri" w:cs="Calibri"/>
         </w:rPr>
         <w:br/>
-        <w:t>Vi må gøre op med os selv hvorvidt vi trives bedst med at arbejde i et kaotisk miijø, eller under ordnede forhold. Generelt er det en fair vurdering at vi høre til kaos-siden.  Hvorfor vi har placeret os selv tæt på centrum</w:t>
+      </w:r>
+      <w:r>
+        <w:rPr>
+          <w:rFonts w:ascii="Calibri" w:eastAsia="Calibri" w:hAnsi="Calibri" w:cs="Calibri"/>
+        </w:rPr>
+        <w:t>En intern vurdering har klarlagt at ¾ af teamet identificer</w:t>
+      </w:r>
+      <w:r>
+        <w:rPr>
+          <w:rFonts w:ascii="Calibri" w:eastAsia="Calibri" w:hAnsi="Calibri" w:cs="Calibri"/>
+        </w:rPr>
+        <w:t>er sig selv som tilhørende orden</w:t>
+      </w:r>
+      <w:r>
+        <w:rPr>
+          <w:rFonts w:ascii="Calibri" w:eastAsia="Calibri" w:hAnsi="Calibri" w:cs="Calibri"/>
+        </w:rPr>
+        <w:t>,</w:t>
+      </w:r>
+      <w:r>
+        <w:rPr>
+          <w:rFonts w:ascii="Calibri" w:eastAsia="Calibri" w:hAnsi="Calibri" w:cs="Calibri"/>
+        </w:rPr>
+        <w:t xml:space="preserve"> og i udgangspunktet bedst trives med den plandrevne projektmetode.</w:t>
+      </w:r>
+      <w:r>
+        <w:rPr>
+          <w:rFonts w:ascii="Calibri" w:eastAsia="Calibri" w:hAnsi="Calibri" w:cs="Calibri"/>
+        </w:rPr>
+        <w:t xml:space="preserve"> mens sidste medlem fungerer bedst på </w:t>
+      </w:r>
+      <w:r>
+        <w:rPr>
+          <w:rFonts w:ascii="Calibri" w:eastAsia="Calibri" w:hAnsi="Calibri" w:cs="Calibri"/>
+        </w:rPr>
+        <w:t>kaos</w:t>
+      </w:r>
+      <w:r>
+        <w:rPr>
+          <w:rFonts w:ascii="Calibri" w:eastAsia="Calibri" w:hAnsi="Calibri" w:cs="Calibri"/>
+        </w:rPr>
+        <w:t>, og altså umiddelbart foretrækker en agil løsning</w:t>
+      </w:r>
+      <w:r>
+        <w:rPr>
+          <w:rFonts w:ascii="Calibri" w:eastAsia="Calibri" w:hAnsi="Calibri" w:cs="Calibri"/>
+        </w:rPr>
+        <w:t>.</w:t>
+      </w:r>
+      <w:r>
+        <w:rPr>
+          <w:rFonts w:ascii="Calibri" w:eastAsia="Calibri" w:hAnsi="Calibri" w:cs="Calibri"/>
+        </w:rPr>
+        <w:t xml:space="preserve"> Derfor ville et team som vores ikke nødvendigvis vælge en agil projektmetode, uden udefrakommende påvirkning.</w:t>
       </w:r>
     </w:p>
     <w:p>
@@ -135,14 +223,32 @@
         <w:rPr>
           <w:rFonts w:ascii="Calibri" w:eastAsia="Calibri" w:hAnsi="Calibri" w:cs="Calibri"/>
         </w:rPr>
-        <w:t>Dynamik</w:t>
+        <w:t>Dynamism</w:t>
       </w:r>
       <w:r>
         <w:rPr>
           <w:rFonts w:ascii="Calibri" w:eastAsia="Calibri" w:hAnsi="Calibri" w:cs="Calibri"/>
         </w:rPr>
         <w:br/>
-        <w:t>Vi har lavet et udemærket forarbejde på projektet, og er enige om det generelle koncept. Dog forventer vi, da der ikke er nedfældet en fast arkitektur, at der vil være mange ændringer i løbet af projektet. Derfor sætter vi os igen ganske tæt på midten</w:t>
+        <w:t>Vi har lavet et udemærket forarbejde på projektet, og er enige om det generelle koncept. D</w:t>
+      </w:r>
+      <w:r>
+        <w:rPr>
+          <w:rFonts w:ascii="Calibri" w:eastAsia="Calibri" w:hAnsi="Calibri" w:cs="Calibri"/>
+        </w:rPr>
+        <w:t>a vi samtidigt har product owner som medlem af gruppen er det rimeligt, at antage at der ikke kommer mange uforudsete krav. Her gør det sig også gældende at projektet har en ganske kort tidshorisont. Vi har sat vor forvente</w:t>
+      </w:r>
+      <w:r>
+        <w:rPr>
+          <w:rFonts w:ascii="Calibri" w:eastAsia="Calibri" w:hAnsi="Calibri" w:cs="Calibri"/>
+        </w:rPr>
+        <w:t xml:space="preserve">de procentsats til 5. En af de vigtigste grunde til at arbejde agilt, er at kunne håndtere skiftende kundespecifikationer </w:t>
+      </w:r>
+      <w:r>
+        <w:rPr>
+          <w:rFonts w:ascii="Calibri" w:eastAsia="Calibri" w:hAnsi="Calibri" w:cs="Calibri"/>
+        </w:rPr>
+        <w:t>på en smidig måde. Hvis der ikke kommer så mange ændringer, så kunne man med fordel overveje, at bruge en plandreven metode istedet.</w:t>
       </w:r>
     </w:p>
     <w:p>
@@ -158,14 +264,20 @@
         <w:rPr>
           <w:rFonts w:ascii="Calibri" w:eastAsia="Calibri" w:hAnsi="Calibri" w:cs="Calibri"/>
         </w:rPr>
-        <w:t>Personnel</w:t>
+        <w:t>Technology</w:t>
       </w:r>
       <w:r>
         <w:rPr>
           <w:rFonts w:ascii="Calibri" w:eastAsia="Calibri" w:hAnsi="Calibri" w:cs="Calibri"/>
         </w:rPr>
         <w:br/>
-        <w:t xml:space="preserve">Der er ikke nogen afgørende forskel på teammedlemmernes kompetenser, vi anser os selv som værende ganske kompetente for udviklere på vores erfaringsniveau. Alligevel vil de fleste af vores kvaler jvf. Risikovurderingen, opstå som følge af manglende kompetenser. </w:t>
+        <w:t>Vores eget bidrag til modellen repræsenterer den technology vi har til hensigt at anvende. Vi forventer som nævnt i Dynamism, ikke ret mange ændringer i det overordnede produkt. Derimod har vi en klar forventning om, at vi kan komme ud for at skulle spike på ny teknologi igen og igen. Det skyldes at flere af de værktøjer  vi skal anvende</w:t>
+      </w:r>
+      <w:r>
+        <w:rPr>
+          <w:rFonts w:ascii="Calibri" w:eastAsia="Calibri" w:hAnsi="Calibri" w:cs="Calibri"/>
+        </w:rPr>
+        <w:t xml:space="preserve"> er helt ukendte for os. I et plandrevent projekt hvor man f.eks. anvendte UP, ville der være afsat tid til at lave prototyper i starten af projektet. Men derefter ville det være en proces op ad bakken, at finde tid til uforudsete spikes. Da vi i teamet ikke har mange års erfaring i udvikling af nye systemer, antager vi at uforudsete spikes, er en ting der meget let kan opstå. Derfor placerer vi os tæt på centrum af aksen, da en agil udviklingsmetode både giver muligheden for, at placere spikes midt i projektet, og giver os muligheden for at kunne forventningsafstemme med product owner.</w:t>
       </w:r>
     </w:p>
     <w:p>
@@ -177,26 +289,6 @@
           <w:rFonts w:ascii="Calibri" w:eastAsia="Calibri" w:hAnsi="Calibri" w:cs="Calibri"/>
         </w:rPr>
       </w:pPr>
-      <w:r>
-        <w:rPr>
-          <w:rFonts w:ascii="Calibri" w:eastAsia="Calibri" w:hAnsi="Calibri" w:cs="Calibri"/>
-        </w:rPr>
-        <w:t>Størrelse</w:t>
-      </w:r>
-      <w:r>
-        <w:rPr>
-          <w:rFonts w:ascii="Calibri" w:eastAsia="Calibri" w:hAnsi="Calibri" w:cs="Calibri"/>
-        </w:rPr>
-        <w:br/>
-        <w:t>Teamet består af fire medlemmer, det kan ikke siges at være mange. Igen falder vi tæt på centrum.</w:t>
-      </w:r>
-      <w:r>
-        <w:rPr>
-          <w:rFonts w:ascii="Calibri" w:eastAsia="Calibri" w:hAnsi="Calibri" w:cs="Calibri"/>
-        </w:rPr>
-        <w:br/>
-        <w:t xml:space="preserve">2 overordnede muligheder – Plandrevent eller agile. Jo tættere på midten af </w:t>
-      </w:r>
     </w:p>
     <w:p>
       <w:pPr>
@@ -207,6 +299,85 @@
           <w:rFonts w:ascii="Calibri" w:eastAsia="Calibri" w:hAnsi="Calibri" w:cs="Calibri"/>
         </w:rPr>
       </w:pPr>
+      <w:r>
+        <w:rPr>
+          <w:rFonts w:ascii="Calibri" w:eastAsia="Calibri" w:hAnsi="Calibri" w:cs="Calibri"/>
+        </w:rPr>
+        <w:t>Personnel</w:t>
+      </w:r>
+      <w:r>
+        <w:rPr>
+          <w:rFonts w:ascii="Calibri" w:eastAsia="Calibri" w:hAnsi="Calibri" w:cs="Calibri"/>
+        </w:rPr>
+        <w:br/>
+        <w:t>Der er ikke nogen afgørende forskel på teammedlemmernes kompetenser, vi anser os selv som værende ganske kompetente for udviklere på vore</w:t>
+      </w:r>
+      <w:r>
+        <w:rPr>
+          <w:rFonts w:ascii="Calibri" w:eastAsia="Calibri" w:hAnsi="Calibri" w:cs="Calibri"/>
+        </w:rPr>
+        <w:t>s erfaring</w:t>
+      </w:r>
+      <w:r>
+        <w:rPr>
+          <w:rFonts w:ascii="Calibri" w:eastAsia="Calibri" w:hAnsi="Calibri" w:cs="Calibri"/>
+        </w:rPr>
+        <w:t>sniveau. Medlemmerne i gruppen er både i stand til, og villige til, at tilpasse en metod</w:t>
+      </w:r>
+      <w:r>
+        <w:rPr>
+          <w:rFonts w:ascii="Calibri" w:eastAsia="Calibri" w:hAnsi="Calibri" w:cs="Calibri"/>
+        </w:rPr>
+        <w:t>e til de situationer der opstår. Man kunne med en vis ret argumentere, at vi mangler den erfaring der skal til for at kunne placere os på niveau 2 eller 3. Og derfor har vi valgt Level A1</w:t>
+      </w:r>
+      <w:r>
+        <w:rPr>
+          <w:rFonts w:ascii="Calibri" w:eastAsia="Calibri" w:hAnsi="Calibri" w:cs="Calibri"/>
+        </w:rPr>
+        <w:t xml:space="preserve">. </w:t>
+      </w:r>
+      <w:r>
+        <w:rPr>
+          <w:rFonts w:ascii="Calibri" w:eastAsia="Calibri" w:hAnsi="Calibri" w:cs="Calibri"/>
+        </w:rPr>
+        <w:t xml:space="preserve"> </w:t>
+      </w:r>
+      <w:r>
+        <w:rPr>
+          <w:rFonts w:ascii="Calibri" w:eastAsia="Calibri" w:hAnsi="Calibri" w:cs="Calibri"/>
+        </w:rPr>
+        <w:t>Det vil sige et n</w:t>
+      </w:r>
+      <w:r>
+        <w:rPr>
+          <w:rFonts w:ascii="Calibri" w:eastAsia="Calibri" w:hAnsi="Calibri" w:cs="Calibri"/>
+        </w:rPr>
+        <w:t xml:space="preserve">iveau hvor vi kan estimere stories, skrive metoder, refaktorere koden, bruge designmønstre etc. Boehm har vurderet, at jo mere erfaring en  udvikler har, jo bedre er han eller hun positioneret for, at arbejde agilt. </w:t>
+      </w:r>
+      <w:r>
+        <w:rPr>
+          <w:rFonts w:ascii="Calibri" w:eastAsia="Calibri" w:hAnsi="Calibri" w:cs="Calibri"/>
+        </w:rPr>
+        <w:t>En Level  1A udvikler anses</w:t>
+      </w:r>
+      <w:r>
+        <w:rPr>
+          <w:rFonts w:ascii="Calibri" w:eastAsia="Calibri" w:hAnsi="Calibri" w:cs="Calibri"/>
+        </w:rPr>
+        <w:t xml:space="preserve"> i den oprindelige </w:t>
+      </w:r>
+      <w:r>
+        <w:rPr>
+          <w:rFonts w:ascii="Calibri" w:eastAsia="Calibri" w:hAnsi="Calibri" w:cs="Calibri"/>
+        </w:rPr>
+        <w:t>model som værende speciel</w:t>
+      </w:r>
+      <w:r>
+        <w:rPr>
+          <w:rFonts w:ascii="Calibri" w:eastAsia="Calibri" w:hAnsi="Calibri" w:cs="Calibri"/>
+        </w:rPr>
+        <w:t>t nyttig, og derfor må vi placere os selv ganske langt ude på aksen.</w:t>
+      </w:r>
     </w:p>
     <w:p>
       <w:pPr>
@@ -221,7 +392,101 @@
         <w:rPr>
           <w:rFonts w:ascii="Calibri" w:eastAsia="Calibri" w:hAnsi="Calibri" w:cs="Calibri"/>
         </w:rPr>
-        <w:t>Som man kan se af det ovenstående, peger alle tegn i sol og måne, på at projektet bør gennemføres ved hjælp af en agil udviklingsmetode. Hvilket må siges at være heldigt, efter omstændighederne.</w:t>
+        <w:lastRenderedPageBreak/>
+        <w:t>Size</w:t>
+      </w:r>
+      <w:r>
+        <w:rPr>
+          <w:rFonts w:ascii="Calibri" w:eastAsia="Calibri" w:hAnsi="Calibri" w:cs="Calibri"/>
+        </w:rPr>
+        <w:br/>
+        <w:t>Teamet består af fire medlemmer, det kan ikke siges at være mange</w:t>
+      </w:r>
+      <w:r>
+        <w:rPr>
+          <w:rFonts w:ascii="Calibri" w:eastAsia="Calibri" w:hAnsi="Calibri" w:cs="Calibri"/>
+        </w:rPr>
+        <w:t>. Modellen specificerer, at jo flere medlemmer et team består af, jo længere ude på aksen, og i retning af en plandrevet model, skal man vælge. Her er vi altså i en klar position til at vælge en agil løsning.</w:t>
+      </w:r>
+      <w:r>
+        <w:rPr>
+          <w:rFonts w:ascii="Calibri" w:eastAsia="Calibri" w:hAnsi="Calibri" w:cs="Calibri"/>
+        </w:rPr>
+        <w:br/>
+      </w:r>
+    </w:p>
+    <w:p>
+      <w:pPr>
+        <w:keepNext/>
+        <w:keepLines/>
+        <w:spacing w:before="200" w:after="0"/>
+        <w:rPr>
+          <w:rFonts w:ascii="Calibri" w:eastAsia="Calibri" w:hAnsi="Calibri" w:cs="Calibri"/>
+        </w:rPr>
+      </w:pPr>
+      <w:r>
+        <w:rPr>
+          <w:rFonts w:ascii="Calibri" w:eastAsia="Calibri" w:hAnsi="Calibri" w:cs="Calibri"/>
+        </w:rPr>
+        <w:t>Valget</w:t>
+      </w:r>
+      <w:r>
+        <w:rPr>
+          <w:rFonts w:ascii="Calibri" w:eastAsia="Calibri" w:hAnsi="Calibri" w:cs="Calibri"/>
+        </w:rPr>
+        <w:br/>
+        <w:t xml:space="preserve">Umiddelbart giver det ovenstående et lidt mudret indtryk af hvilken type udviklingsmetode vi skulle vælge. Dog er alle akser ikke født lige, og der kan være gode grunde til, at vi skulle vægte dem lidt forskelligt. For det første mener vi ikke, at vores mangel på erfaring bør afholde os fra, at vælge en agil udviklingsmetode. Det er klart, at jo mere kompetent en udvikler er, jo mere overskud vil han eller hun have i forhold til, at holde de ekstra bolde i luften, som en agil udviklingsmetode kræver. Men i vores tilfælde anser vi vores team som en iværksættervirksomhed, der udvikler eget produkt. Derfor </w:t>
+      </w:r>
+      <w:r>
+        <w:rPr>
+          <w:rFonts w:ascii="Calibri" w:eastAsia="Calibri" w:hAnsi="Calibri" w:cs="Calibri"/>
+        </w:rPr>
+        <w:t xml:space="preserve">kan vi ikke have vægten placeret på, at skulle skrive tykke bøger af dokumentation, som jo ellers ville være det som gav fordelen til de mere uerfarne udviklere. </w:t>
+      </w:r>
+      <w:r>
+        <w:rPr>
+          <w:rFonts w:ascii="Calibri" w:eastAsia="Calibri" w:hAnsi="Calibri" w:cs="Calibri"/>
+        </w:rPr>
+        <w:br/>
+        <w:t>Omvendt er størrelsen på teamet en rigtig god grund til at vælge en agil løsning. Ikke mindst når man tager manglen på erfaring i udviklerteamet i betragtning. Jo flere medlemmer der er, jo flere bolde kommer der i luften, og jo sværere kan det det dermed blive, at bevare overblikket uden omfattende dokumentation.  På den anden side vil det tage megen tid væk fra udviklingsarbejdet hvis denne dokumentation skulle udformes.</w:t>
+      </w:r>
+      <w:r>
+        <w:rPr>
+          <w:rFonts w:ascii="Calibri" w:eastAsia="Calibri" w:hAnsi="Calibri" w:cs="Calibri"/>
+        </w:rPr>
+        <w:br/>
+        <w:t xml:space="preserve">Det ville til gengæld trække i </w:t>
+      </w:r>
+      <w:r>
+        <w:rPr>
+          <w:rFonts w:ascii="Calibri" w:eastAsia="Calibri" w:hAnsi="Calibri" w:cs="Calibri"/>
+        </w:rPr>
+        <w:t>retningen af plandrevet for os, at størstedelen af gruppen overordnet set trives bedst med orden. Her er der dog en væsentlig påvirkning udefra der afgør, at denne akse ingen betydning har. Såfremt det ikke var en forudsætning for projektet, at arbejde agilt, ville dette være en væsentlig grund til at overveje en plandreven udviklingsmetode.</w:t>
+      </w:r>
+      <w:r>
+        <w:rPr>
+          <w:rFonts w:ascii="Calibri" w:eastAsia="Calibri" w:hAnsi="Calibri" w:cs="Calibri"/>
+        </w:rPr>
+        <w:br/>
+        <w:t>Når de</w:t>
+      </w:r>
+      <w:r>
+        <w:rPr>
+          <w:rFonts w:ascii="Calibri" w:eastAsia="Calibri" w:hAnsi="Calibri" w:cs="Calibri"/>
+        </w:rPr>
+        <w:t>t kommer til Criticality, så er projektet af en natur hvor kritisk fejl maksimalt kan gøre skade på virksomhedens overlevelsesmuligheder. Det er selvfølgelig skidt for firmaet, men i en større kontekst er det i den milde ende, og derfor perfekt egnet til at vælge en agil løsning.</w:t>
+      </w:r>
+      <w:r>
+        <w:rPr>
+          <w:rFonts w:ascii="Calibri" w:eastAsia="Calibri" w:hAnsi="Calibri" w:cs="Calibri"/>
+        </w:rPr>
+        <w:br/>
+      </w:r>
+      <w:r>
+        <w:rPr>
+          <w:rFonts w:ascii="Calibri" w:eastAsia="Calibri" w:hAnsi="Calibri" w:cs="Calibri"/>
+        </w:rPr>
+        <w:t>Dynamism har ikke den store indflydelse for vores projekt i dette tilfælde, men den akse vi kalder teknologi udspringer herfra. Det kan godt ske, at der ikke kommer de store ændringer til selve produktet. Men der er absolut grund til, at tro der kommer ændringer til den tekniske udførsel af projektet. Mest på grund af de nye teknologier som vi anvender til udviklingen, men også som følge af den manglende erfaring med, at arbejde uden tekniske dokumenter. Samlet set anser vi dette for at være den absolut væsentligste grund til at vælge en agil metode til projektet.</w:t>
       </w:r>
     </w:p>
     <w:p>
@@ -480,27 +745,14 @@
       <w:r>
         <w:t xml:space="preserve">Figur </w:t>
       </w:r>
-      <w:r>
-        <w:fldChar w:fldCharType="begin"/>
-      </w:r>
-      <w:r>
-        <w:instrText xml:space="preserve"> SEQ Figur \* ARABIC </w:instrText>
-      </w:r>
-      <w:r>
-        <w:fldChar w:fldCharType="separate"/>
-      </w:r>
-      <w:r>
-        <w:rPr>
-          <w:noProof/>
-        </w:rPr>
-        <w:t>1</w:t>
-      </w:r>
-      <w:r>
-        <w:rPr>
-          <w:noProof/>
-        </w:rPr>
-        <w:fldChar w:fldCharType="end"/>
-      </w:r>
+      <w:fldSimple w:instr=" SEQ Figur \* ARABIC ">
+        <w:r>
+          <w:rPr>
+            <w:noProof/>
+          </w:rPr>
+          <w:t>1</w:t>
+        </w:r>
+      </w:fldSimple>
       <w:r>
         <w:t xml:space="preserve"> - Kanban board</w:t>
       </w:r>
@@ -842,7 +1094,35 @@
           <w:rFonts w:ascii="Calibri" w:eastAsia="Calibri" w:hAnsi="Calibri" w:cs="Calibri"/>
           <w:sz w:val="24"/>
         </w:rPr>
-        <w:t xml:space="preserve">I den forbindelse har vi tidligere haft diskuteret hvorvidt vi burde anvende KanBan-metoden til at styre workflowet på vores tasks. Det har tidligere været en kilde til ærgrelse, at opgaver har trukket ud, hvor det ikke har været nødvendigt. Det ville vi i højere grad være istand til at gennemskue hvis vi også implementerede et KanBan-board.  Det havde vi valgt at gøre hvis sprintet havde haft en normal længde. Men over en så kort periode </w:t>
+        <w:t>I den forbindelse har vi tidligere haft diskutere</w:t>
+      </w:r>
+      <w:r>
+        <w:rPr>
+          <w:rFonts w:ascii="Calibri" w:eastAsia="Calibri" w:hAnsi="Calibri" w:cs="Calibri"/>
+          <w:sz w:val="24"/>
+        </w:rPr>
+        <w:t>t hvorvidt vi burde anvende Kanb</w:t>
+      </w:r>
+      <w:r>
+        <w:rPr>
+          <w:rFonts w:ascii="Calibri" w:eastAsia="Calibri" w:hAnsi="Calibri" w:cs="Calibri"/>
+          <w:sz w:val="24"/>
+        </w:rPr>
+        <w:t>an-metoden til at styre workflowet på vores tasks. Det har tidligere været en kilde til ærgrelse, at opgaver har trukket ud, hvor det ikke har været nødvendigt. Det ville vi i højere grad være istand til at gennemskue hvi</w:t>
+      </w:r>
+      <w:r>
+        <w:rPr>
+          <w:rFonts w:ascii="Calibri" w:eastAsia="Calibri" w:hAnsi="Calibri" w:cs="Calibri"/>
+          <w:sz w:val="24"/>
+        </w:rPr>
+        <w:t>s vi også implementerede et Kanb</w:t>
+      </w:r>
+      <w:r>
+        <w:rPr>
+          <w:rFonts w:ascii="Calibri" w:eastAsia="Calibri" w:hAnsi="Calibri" w:cs="Calibri"/>
+          <w:sz w:val="24"/>
+        </w:rPr>
+        <w:t xml:space="preserve">an-board.  Det havde vi valgt at gøre hvis sprintet havde haft en normal længde. Men over en så kort periode </w:t>
       </w:r>
       <w:r>
         <w:rPr>
@@ -863,7 +1143,21 @@
           <w:rFonts w:ascii="Calibri" w:eastAsia="Calibri" w:hAnsi="Calibri" w:cs="Calibri"/>
           <w:sz w:val="24"/>
         </w:rPr>
-        <w:t xml:space="preserve"> I øvrigt er Kanban ikke at betragte som en magisk løsning. Pga. Opgavens kompleksitet vil vi også fremadrettet rende ind i opgaver der går i hårdknude. Kanbans opgave ville blot være at identificere de hårdknuder for os, og måske hurtigere end vi ellers ville have set dem.</w:t>
+        <w:t xml:space="preserve"> I øvrigt er Kanban ikke at betrag</w:t>
+      </w:r>
+      <w:r>
+        <w:rPr>
+          <w:rFonts w:ascii="Calibri" w:eastAsia="Calibri" w:hAnsi="Calibri" w:cs="Calibri"/>
+          <w:sz w:val="24"/>
+        </w:rPr>
+        <w:t>te som en magisk løsning. Pga. o</w:t>
+      </w:r>
+      <w:r>
+        <w:rPr>
+          <w:rFonts w:ascii="Calibri" w:eastAsia="Calibri" w:hAnsi="Calibri" w:cs="Calibri"/>
+          <w:sz w:val="24"/>
+        </w:rPr>
+        <w:t>pgavens kompleksitet vil vi også fremadrettet rende ind i opgaver der går i hårdknude. Kanbans opgave ville blot være at identificere de hårdknuder for os, og måske hurtigere end vi ellers ville have set dem.</w:t>
       </w:r>
     </w:p>
     <w:p>
@@ -913,7 +1207,21 @@
           <w:rFonts w:ascii="Calibri" w:eastAsia="Calibri" w:hAnsi="Calibri" w:cs="Calibri"/>
           <w:sz w:val="24"/>
         </w:rPr>
-        <w:t>Sikkerhed på brugernavn og password (x SP)</w:t>
+        <w:t>Sikker</w:t>
+      </w:r>
+      <w:r>
+        <w:rPr>
+          <w:rFonts w:ascii="Calibri" w:eastAsia="Calibri" w:hAnsi="Calibri" w:cs="Calibri"/>
+          <w:sz w:val="24"/>
+        </w:rPr>
+        <w:t>hed på brugernavn og password (2</w:t>
+      </w:r>
+      <w:r>
+        <w:rPr>
+          <w:rFonts w:ascii="Calibri" w:eastAsia="Calibri" w:hAnsi="Calibri" w:cs="Calibri"/>
+          <w:sz w:val="24"/>
+        </w:rPr>
+        <w:t xml:space="preserve"> SP)</w:t>
       </w:r>
     </w:p>
     <w:p>
@@ -933,7 +1241,14 @@
           <w:rFonts w:ascii="Calibri" w:eastAsia="Calibri" w:hAnsi="Calibri" w:cs="Calibri"/>
           <w:sz w:val="24"/>
         </w:rPr>
-        <w:t>(Opret??) Achievements (x SP)</w:t>
+        <w:t>Tildel Achievements (3</w:t>
+      </w:r>
+      <w:r>
+        <w:rPr>
+          <w:rFonts w:ascii="Calibri" w:eastAsia="Calibri" w:hAnsi="Calibri" w:cs="Calibri"/>
+          <w:sz w:val="24"/>
+        </w:rPr>
+        <w:t xml:space="preserve"> SP)</w:t>
       </w:r>
     </w:p>
     <w:p>
@@ -953,7 +1268,21 @@
           <w:rFonts w:ascii="Calibri" w:eastAsia="Calibri" w:hAnsi="Calibri" w:cs="Calibri"/>
           <w:sz w:val="24"/>
         </w:rPr>
-        <w:t>Administrere brugerprofil privatindstillinger (orig navn?) (x SP)</w:t>
+        <w:t xml:space="preserve">Administrere brugerprofil </w:t>
+      </w:r>
+      <w:r>
+        <w:rPr>
+          <w:rFonts w:ascii="Calibri" w:eastAsia="Calibri" w:hAnsi="Calibri" w:cs="Calibri"/>
+          <w:sz w:val="24"/>
+        </w:rPr>
+        <w:t>privatindstillinger  (5</w:t>
+      </w:r>
+      <w:r>
+        <w:rPr>
+          <w:rFonts w:ascii="Calibri" w:eastAsia="Calibri" w:hAnsi="Calibri" w:cs="Calibri"/>
+          <w:sz w:val="24"/>
+        </w:rPr>
+        <w:t xml:space="preserve"> SP)</w:t>
       </w:r>
     </w:p>
     <w:p>
@@ -973,7 +1302,14 @@
           <w:rFonts w:ascii="Calibri" w:eastAsia="Calibri" w:hAnsi="Calibri" w:cs="Calibri"/>
           <w:sz w:val="24"/>
         </w:rPr>
-        <w:t>Login skærm, find bruger (x SP)</w:t>
+        <w:t>Login skærm, find bruger (1</w:t>
+      </w:r>
+      <w:r>
+        <w:rPr>
+          <w:rFonts w:ascii="Calibri" w:eastAsia="Calibri" w:hAnsi="Calibri" w:cs="Calibri"/>
+          <w:sz w:val="24"/>
+        </w:rPr>
+        <w:t xml:space="preserve"> SP)</w:t>
       </w:r>
     </w:p>
     <w:p>
@@ -1266,6 +1602,8 @@
           <w:rFonts w:ascii="Calibri" w:eastAsia="Calibri" w:hAnsi="Calibri" w:cs="Calibri"/>
         </w:rPr>
       </w:pPr>
+      <w:bookmarkStart w:id="0" w:name="_GoBack"/>
+      <w:bookmarkEnd w:id="0"/>
     </w:p>
     <w:sectPr>
       <w:pgSz w:w="11906" w:h="16838"/>

</xml_diff>